<commit_message>
made changes to case descriptions
</commit_message>
<xml_diff>
--- a/Group 11 Iteration 1/case descriptions.docx
+++ b/Group 11 Iteration 1/case descriptions.docx
@@ -142,23 +142,7 @@
           <w:rFonts w:ascii="Lato" w:hAnsi="Lato"/>
           <w:color w:val="303030"/>
         </w:rPr>
-        <w:t xml:space="preserve">Mark Hatcher and </w:t>
-      </w:r>
-      <w:proofErr w:type="gramStart"/>
-      <w:r>
-        <w:rPr>
-          <w:rFonts w:ascii="Lato" w:hAnsi="Lato"/>
-          <w:color w:val="303030"/>
-        </w:rPr>
-        <w:t>TAs:</w:t>
-      </w:r>
-      <w:proofErr w:type="gramEnd"/>
-      <w:r>
-        <w:rPr>
-          <w:rFonts w:ascii="Lato" w:hAnsi="Lato"/>
-          <w:color w:val="303030"/>
-        </w:rPr>
-        <w:t xml:space="preserve"> wants to monitor the development of game and grade it.</w:t>
+        <w:t>Mark Hatcher and TAs: wants to monitor the development of game and grade it.</w:t>
       </w:r>
     </w:p>
     <w:p>
@@ -1015,14 +999,7 @@
           <w:rFonts w:ascii="Lato" w:hAnsi="Lato"/>
           <w:color w:val="303030"/>
         </w:rPr>
-        <w:t>Player chooses to randomize colors between all player(s)/CPU(s)</w:t>
-      </w:r>
-      <w:r>
-        <w:rPr>
-          <w:rFonts w:ascii="Lato" w:hAnsi="Lato"/>
-          <w:color w:val="303030"/>
-        </w:rPr>
-        <w:t>.</w:t>
+        <w:t>Player chooses to randomize colors between all player(s)/CPU(s).</w:t>
       </w:r>
     </w:p>
     <w:p>
@@ -1212,6 +1189,92 @@
           <w:color w:val="303030"/>
         </w:rPr>
       </w:pPr>
+      <w:r>
+        <w:rPr>
+          <w:rFonts w:ascii="Lato" w:hAnsi="Lato"/>
+          <w:color w:val="303030"/>
+        </w:rPr>
+        <w:t>How the game state is going to be loaded?</w:t>
+      </w:r>
+    </w:p>
+    <w:p>
+      <w:pPr>
+        <w:pStyle w:val="NormalWeb"/>
+        <w:numPr>
+          <w:ilvl w:val="0"/>
+          <w:numId w:val="10"/>
+        </w:numPr>
+        <w:shd w:val="clear" w:color="auto" w:fill="FEFEFE"/>
+        <w:spacing w:before="240" w:beforeAutospacing="0" w:after="240" w:afterAutospacing="0"/>
+        <w:textAlignment w:val="baseline"/>
+        <w:rPr>
+          <w:rFonts w:ascii="Lato" w:hAnsi="Lato"/>
+          <w:color w:val="303030"/>
+        </w:rPr>
+      </w:pPr>
+      <w:r>
+        <w:rPr>
+          <w:rFonts w:ascii="Lato" w:hAnsi="Lato"/>
+          <w:color w:val="303030"/>
+        </w:rPr>
+        <w:t>If there are no saved game sessions will the load fail?</w:t>
+      </w:r>
+    </w:p>
+    <w:p>
+      <w:pPr>
+        <w:rPr>
+          <w:rFonts w:ascii="Lato" w:hAnsi="Lato"/>
+        </w:rPr>
+      </w:pPr>
+    </w:p>
+    <w:p>
+      <w:pPr>
+        <w:rPr>
+          <w:rFonts w:ascii="Lato" w:hAnsi="Lato"/>
+        </w:rPr>
+      </w:pPr>
+    </w:p>
+    <w:p>
+      <w:pPr>
+        <w:rPr>
+          <w:rFonts w:ascii="Lato" w:hAnsi="Lato"/>
+        </w:rPr>
+      </w:pPr>
+    </w:p>
+    <w:p>
+      <w:pPr>
+        <w:rPr>
+          <w:rFonts w:ascii="Lato" w:hAnsi="Lato"/>
+        </w:rPr>
+      </w:pPr>
+    </w:p>
+    <w:p>
+      <w:pPr>
+        <w:rPr>
+          <w:rFonts w:ascii="Lato" w:hAnsi="Lato"/>
+        </w:rPr>
+      </w:pPr>
+    </w:p>
+    <w:p>
+      <w:pPr>
+        <w:rPr>
+          <w:rFonts w:ascii="Lato" w:hAnsi="Lato"/>
+        </w:rPr>
+      </w:pPr>
+    </w:p>
+    <w:p>
+      <w:pPr>
+        <w:rPr>
+          <w:rFonts w:ascii="Lato" w:hAnsi="Lato"/>
+        </w:rPr>
+      </w:pPr>
+    </w:p>
+    <w:p>
+      <w:pPr>
+        <w:rPr>
+          <w:rFonts w:ascii="Lato" w:hAnsi="Lato"/>
+        </w:rPr>
+      </w:pPr>
     </w:p>
     <w:p>
       <w:pPr>
@@ -1234,6 +1297,7 @@
           <w:b/>
           <w:bCs/>
         </w:rPr>
+        <w:lastRenderedPageBreak/>
         <w:t>Case: Take a turn</w:t>
       </w:r>
     </w:p>
@@ -1372,7 +1436,21 @@
           <w:rFonts w:ascii="Lato" w:hAnsi="Lato"/>
           <w:color w:val="303030"/>
         </w:rPr>
-        <w:t>, if logic is working,</w:t>
+        <w:t>, if logic is working</w:t>
+      </w:r>
+      <w:r>
+        <w:rPr>
+          <w:rFonts w:ascii="Lato" w:hAnsi="Lato"/>
+          <w:color w:val="303030"/>
+        </w:rPr>
+        <w:t xml:space="preserve"> properly</w:t>
+      </w:r>
+      <w:r>
+        <w:rPr>
+          <w:rFonts w:ascii="Lato" w:hAnsi="Lato"/>
+          <w:color w:val="303030"/>
+        </w:rPr>
+        <w:t>,</w:t>
       </w:r>
       <w:r>
         <w:rPr>
@@ -1404,7 +1482,6 @@
         </w:rPr>
         <w:t xml:space="preserve">Mark Hatcher and </w:t>
       </w:r>
-      <w:proofErr w:type="gramStart"/>
       <w:r>
         <w:rPr>
           <w:rFonts w:ascii="Lato" w:hAnsi="Lato"/>
@@ -1412,13 +1489,19 @@
         </w:rPr>
         <w:t>TAs:</w:t>
       </w:r>
-      <w:proofErr w:type="gramEnd"/>
-      <w:r>
-        <w:rPr>
-          <w:rFonts w:ascii="Lato" w:hAnsi="Lato"/>
-          <w:color w:val="303030"/>
-        </w:rPr>
-        <w:t xml:space="preserve"> wants to monitor the development of game and grade it.</w:t>
+      <w:r>
+        <w:rPr>
+          <w:rFonts w:ascii="Lato" w:hAnsi="Lato"/>
+          <w:color w:val="303030"/>
+        </w:rPr>
+        <w:t xml:space="preserve"> </w:t>
+      </w:r>
+      <w:r>
+        <w:rPr>
+          <w:rFonts w:ascii="Lato" w:hAnsi="Lato"/>
+          <w:color w:val="303030"/>
+        </w:rPr>
+        <w:t>wants to monitor the development of game and grade it.</w:t>
       </w:r>
     </w:p>
     <w:p>
@@ -1460,1140 +1543,1001 @@
           <w:rFonts w:ascii="Lato" w:hAnsi="Lato"/>
           <w:color w:val="303030"/>
         </w:rPr>
-        <w:t>Player must click the play button to e</w:t>
+        <w:t xml:space="preserve">Player must </w:t>
+      </w:r>
+      <w:r>
+        <w:rPr>
+          <w:rFonts w:ascii="Lato" w:hAnsi="Lato"/>
+          <w:color w:val="303030"/>
+        </w:rPr>
+        <w:t>setup game settings.</w:t>
+      </w:r>
+    </w:p>
+    <w:p>
+      <w:pPr>
+        <w:pStyle w:val="NormalWeb"/>
+        <w:shd w:val="clear" w:color="auto" w:fill="FEFEFE"/>
+        <w:spacing w:before="240" w:beforeAutospacing="0" w:after="240" w:afterAutospacing="0"/>
+        <w:rPr>
+          <w:rFonts w:ascii="Lato" w:hAnsi="Lato"/>
+        </w:rPr>
+      </w:pPr>
+      <w:r>
+        <w:rPr>
+          <w:rFonts w:ascii="Lato" w:hAnsi="Lato"/>
+          <w:b/>
+          <w:bCs/>
+          <w:color w:val="303030"/>
+        </w:rPr>
+        <w:t>Success Guarantee (Postconditions):</w:t>
+      </w:r>
+    </w:p>
+    <w:p>
+      <w:pPr>
+        <w:pStyle w:val="NormalWeb"/>
+        <w:numPr>
+          <w:ilvl w:val="0"/>
+          <w:numId w:val="2"/>
+        </w:numPr>
+        <w:shd w:val="clear" w:color="auto" w:fill="FEFEFE"/>
+        <w:spacing w:before="240" w:beforeAutospacing="0" w:after="240" w:afterAutospacing="0"/>
+        <w:rPr>
+          <w:rFonts w:ascii="Lato" w:hAnsi="Lato"/>
+        </w:rPr>
+      </w:pPr>
+      <w:r>
+        <w:rPr>
+          <w:rFonts w:ascii="Lato" w:hAnsi="Lato"/>
+        </w:rPr>
+        <w:t xml:space="preserve">System successfully </w:t>
+      </w:r>
+      <w:r>
+        <w:rPr>
+          <w:rFonts w:ascii="Lato" w:hAnsi="Lato"/>
+        </w:rPr>
+        <w:t>informs player that time limit is over or there no possible moves and surrenders the player and does the same for computer. Finally, the system declares who the winner is and gives an opportunity to play again.</w:t>
+      </w:r>
+    </w:p>
+    <w:p>
+      <w:pPr>
+        <w:pStyle w:val="NormalWeb"/>
+        <w:shd w:val="clear" w:color="auto" w:fill="FEFEFE"/>
+        <w:spacing w:before="240" w:beforeAutospacing="0" w:after="240" w:afterAutospacing="0"/>
+        <w:rPr>
+          <w:rFonts w:ascii="Lato" w:hAnsi="Lato"/>
+          <w:b/>
+          <w:bCs/>
+          <w:color w:val="303030"/>
+        </w:rPr>
+      </w:pPr>
+      <w:r>
+        <w:rPr>
+          <w:rFonts w:ascii="Lato" w:hAnsi="Lato"/>
+          <w:b/>
+          <w:bCs/>
+          <w:color w:val="303030"/>
+        </w:rPr>
+        <w:t>Main Success Scenario:</w:t>
+      </w:r>
+    </w:p>
+    <w:p>
+      <w:pPr>
+        <w:pStyle w:val="NormalWeb"/>
+        <w:numPr>
+          <w:ilvl w:val="0"/>
+          <w:numId w:val="12"/>
+        </w:numPr>
+        <w:shd w:val="clear" w:color="auto" w:fill="FEFEFE"/>
+        <w:spacing w:before="0" w:beforeAutospacing="0" w:after="0" w:afterAutospacing="0"/>
+        <w:textAlignment w:val="baseline"/>
+        <w:rPr>
+          <w:rFonts w:ascii="Lato" w:hAnsi="Lato"/>
+          <w:color w:val="303030"/>
+        </w:rPr>
+      </w:pPr>
+      <w:r>
+        <w:rPr>
+          <w:rFonts w:ascii="Lato" w:hAnsi="Lato"/>
+          <w:color w:val="303030"/>
+        </w:rPr>
+        <w:t xml:space="preserve">The system sets up the game board, time limit, score, </w:t>
+      </w:r>
+      <w:r>
+        <w:rPr>
+          <w:rFonts w:ascii="Lato" w:hAnsi="Lato"/>
+          <w:color w:val="303030"/>
+        </w:rPr>
+        <w:t xml:space="preserve">game entities such as </w:t>
+      </w:r>
+      <w:r>
+        <w:rPr>
+          <w:rFonts w:ascii="Lato" w:hAnsi="Lato"/>
+          <w:color w:val="303030"/>
+        </w:rPr>
+        <w:t>player, and computer(s) and gives player the first turn</w:t>
+      </w:r>
+      <w:r>
+        <w:rPr>
+          <w:rFonts w:ascii="Lato" w:hAnsi="Lato"/>
+          <w:color w:val="303030"/>
+        </w:rPr>
+        <w:t xml:space="preserve"> based on the initiate game settings</w:t>
+      </w:r>
+      <w:r>
+        <w:rPr>
+          <w:rFonts w:ascii="Lato" w:hAnsi="Lato"/>
+          <w:color w:val="303030"/>
+        </w:rPr>
+        <w:t>.</w:t>
+      </w:r>
+    </w:p>
+    <w:p>
+      <w:pPr>
+        <w:pStyle w:val="NormalWeb"/>
+        <w:numPr>
+          <w:ilvl w:val="0"/>
+          <w:numId w:val="12"/>
+        </w:numPr>
+        <w:shd w:val="clear" w:color="auto" w:fill="FEFEFE"/>
+        <w:spacing w:before="0" w:beforeAutospacing="0" w:after="0" w:afterAutospacing="0"/>
+        <w:textAlignment w:val="baseline"/>
+        <w:rPr>
+          <w:rFonts w:ascii="Lato" w:hAnsi="Lato"/>
+          <w:color w:val="303030"/>
+        </w:rPr>
+      </w:pPr>
+      <w:r>
+        <w:rPr>
+          <w:rFonts w:ascii="Lato" w:hAnsi="Lato"/>
+          <w:color w:val="303030"/>
+        </w:rPr>
+        <w:t xml:space="preserve">The system provides a list of </w:t>
+      </w:r>
+      <w:r>
+        <w:rPr>
+          <w:rFonts w:ascii="Lato" w:hAnsi="Lato"/>
+          <w:color w:val="303030"/>
+        </w:rPr>
+        <w:t xml:space="preserve">shapes which </w:t>
+      </w:r>
+      <w:r>
+        <w:rPr>
+          <w:rFonts w:ascii="Lato" w:hAnsi="Lato"/>
+          <w:color w:val="303030"/>
+        </w:rPr>
+        <w:t xml:space="preserve">can </w:t>
+      </w:r>
+      <w:r>
+        <w:rPr>
+          <w:rFonts w:ascii="Lato" w:hAnsi="Lato"/>
+          <w:color w:val="303030"/>
+        </w:rPr>
+        <w:t xml:space="preserve">be </w:t>
+      </w:r>
+      <w:r>
+        <w:rPr>
+          <w:rFonts w:ascii="Lato" w:hAnsi="Lato"/>
+          <w:color w:val="303030"/>
+        </w:rPr>
+        <w:t>select</w:t>
+      </w:r>
+      <w:r>
+        <w:rPr>
+          <w:rFonts w:ascii="Lato" w:hAnsi="Lato"/>
+          <w:color w:val="303030"/>
+        </w:rPr>
+        <w:t>ed</w:t>
+      </w:r>
+      <w:r>
+        <w:rPr>
+          <w:rFonts w:ascii="Lato" w:hAnsi="Lato"/>
+          <w:color w:val="303030"/>
+        </w:rPr>
+        <w:t xml:space="preserve">, </w:t>
+      </w:r>
+      <w:r>
+        <w:rPr>
+          <w:rFonts w:ascii="Lato" w:hAnsi="Lato"/>
+          <w:color w:val="303030"/>
+        </w:rPr>
+        <w:t>flip</w:t>
+      </w:r>
+      <w:r>
+        <w:rPr>
+          <w:rFonts w:ascii="Lato" w:hAnsi="Lato"/>
+          <w:color w:val="303030"/>
+        </w:rPr>
+        <w:t>ped</w:t>
+      </w:r>
+      <w:r>
+        <w:rPr>
+          <w:rFonts w:ascii="Lato" w:hAnsi="Lato"/>
+          <w:color w:val="303030"/>
+        </w:rPr>
+        <w:t>, and rotate</w:t>
+      </w:r>
+      <w:r>
+        <w:rPr>
+          <w:rFonts w:ascii="Lato" w:hAnsi="Lato"/>
+          <w:color w:val="303030"/>
+        </w:rPr>
+        <w:t>d</w:t>
+      </w:r>
+      <w:r>
+        <w:rPr>
+          <w:rFonts w:ascii="Lato" w:hAnsi="Lato"/>
+          <w:color w:val="303030"/>
+        </w:rPr>
+        <w:t>.</w:t>
+      </w:r>
+    </w:p>
+    <w:p>
+      <w:pPr>
+        <w:pStyle w:val="NormalWeb"/>
+        <w:numPr>
+          <w:ilvl w:val="0"/>
+          <w:numId w:val="12"/>
+        </w:numPr>
+        <w:shd w:val="clear" w:color="auto" w:fill="FEFEFE"/>
+        <w:spacing w:before="0" w:beforeAutospacing="0" w:after="0" w:afterAutospacing="0"/>
+        <w:textAlignment w:val="baseline"/>
+        <w:rPr>
+          <w:rFonts w:ascii="Lato" w:hAnsi="Lato"/>
+          <w:color w:val="303030"/>
+        </w:rPr>
+      </w:pPr>
+      <w:r>
+        <w:rPr>
+          <w:rFonts w:ascii="Lato" w:hAnsi="Lato"/>
+          <w:color w:val="303030"/>
+        </w:rPr>
+        <w:t>The player selects the desired shape and places it on the board.</w:t>
+      </w:r>
+      <w:r>
+        <w:rPr>
+          <w:rFonts w:ascii="Lato" w:hAnsi="Lato"/>
+          <w:color w:val="303030"/>
+        </w:rPr>
+        <w:t xml:space="preserve"> [Alt</w:t>
+      </w:r>
+      <w:r>
+        <w:rPr>
+          <w:rFonts w:ascii="Lato" w:hAnsi="Lato"/>
+          <w:color w:val="303030"/>
+        </w:rPr>
+        <w:t>1: Player</w:t>
+      </w:r>
+      <w:r>
+        <w:rPr>
+          <w:rFonts w:ascii="Lato" w:hAnsi="Lato"/>
+          <w:color w:val="303030"/>
+        </w:rPr>
+        <w:t xml:space="preserve"> flips/rotates the shape]</w:t>
+      </w:r>
+    </w:p>
+    <w:p>
+      <w:pPr>
+        <w:pStyle w:val="NormalWeb"/>
+        <w:numPr>
+          <w:ilvl w:val="0"/>
+          <w:numId w:val="12"/>
+        </w:numPr>
+        <w:shd w:val="clear" w:color="auto" w:fill="FEFEFE"/>
+        <w:spacing w:before="0" w:beforeAutospacing="0" w:after="0" w:afterAutospacing="0"/>
+        <w:textAlignment w:val="baseline"/>
+        <w:rPr>
+          <w:rFonts w:ascii="Lato" w:hAnsi="Lato"/>
+          <w:color w:val="303030"/>
+        </w:rPr>
+      </w:pPr>
+      <w:r>
+        <w:rPr>
+          <w:rFonts w:ascii="Lato" w:hAnsi="Lato"/>
+          <w:color w:val="303030"/>
+        </w:rPr>
+        <w:t>The system verifies that the player’s move is valid.</w:t>
+      </w:r>
+    </w:p>
+    <w:p>
+      <w:pPr>
+        <w:pStyle w:val="NormalWeb"/>
+        <w:numPr>
+          <w:ilvl w:val="0"/>
+          <w:numId w:val="12"/>
+        </w:numPr>
+        <w:shd w:val="clear" w:color="auto" w:fill="FEFEFE"/>
+        <w:spacing w:before="0" w:beforeAutospacing="0" w:after="0" w:afterAutospacing="0"/>
+        <w:textAlignment w:val="baseline"/>
+        <w:rPr>
+          <w:rFonts w:ascii="Lato" w:hAnsi="Lato"/>
+          <w:color w:val="303030"/>
+        </w:rPr>
+      </w:pPr>
+      <w:r>
+        <w:rPr>
+          <w:rFonts w:ascii="Lato" w:hAnsi="Lato"/>
+          <w:color w:val="303030"/>
+        </w:rPr>
+        <w:t xml:space="preserve">The system </w:t>
+      </w:r>
+      <w:r>
+        <w:rPr>
+          <w:rFonts w:ascii="Lato" w:hAnsi="Lato"/>
+          <w:color w:val="303030"/>
+        </w:rPr>
+        <w:t>allows the placement of</w:t>
+      </w:r>
+      <w:r>
+        <w:rPr>
+          <w:rFonts w:ascii="Lato" w:hAnsi="Lato"/>
+          <w:color w:val="303030"/>
+        </w:rPr>
+        <w:t xml:space="preserve"> the piece on board and stores the information.</w:t>
+      </w:r>
+    </w:p>
+    <w:p>
+      <w:pPr>
+        <w:pStyle w:val="NormalWeb"/>
+        <w:numPr>
+          <w:ilvl w:val="0"/>
+          <w:numId w:val="12"/>
+        </w:numPr>
+        <w:shd w:val="clear" w:color="auto" w:fill="FEFEFE"/>
+        <w:spacing w:before="0" w:beforeAutospacing="0" w:after="0" w:afterAutospacing="0"/>
+        <w:textAlignment w:val="baseline"/>
+        <w:rPr>
+          <w:rFonts w:ascii="Lato" w:hAnsi="Lato"/>
+          <w:color w:val="303030"/>
+        </w:rPr>
+      </w:pPr>
+      <w:r>
+        <w:rPr>
+          <w:rFonts w:ascii="Lato" w:hAnsi="Lato"/>
+          <w:color w:val="303030"/>
+        </w:rPr>
+        <w:t>The computer player then takes a legal strategic turn based on player’s turn.</w:t>
+      </w:r>
+    </w:p>
+    <w:p>
+      <w:pPr>
+        <w:pStyle w:val="NormalWeb"/>
+        <w:numPr>
+          <w:ilvl w:val="0"/>
+          <w:numId w:val="12"/>
+        </w:numPr>
+        <w:shd w:val="clear" w:color="auto" w:fill="FEFEFE"/>
+        <w:spacing w:before="0" w:beforeAutospacing="0" w:after="0" w:afterAutospacing="0"/>
+        <w:textAlignment w:val="baseline"/>
+        <w:rPr>
+          <w:rFonts w:ascii="Lato" w:hAnsi="Lato"/>
+          <w:color w:val="303030"/>
+        </w:rPr>
+      </w:pPr>
+      <w:r>
+        <w:rPr>
+          <w:rFonts w:ascii="Lato" w:hAnsi="Lato"/>
+          <w:color w:val="303030"/>
+        </w:rPr>
+        <w:t xml:space="preserve">When the time limit is over, the system decides who has fewer total blocks. [Alt </w:t>
+      </w:r>
+      <w:r>
+        <w:rPr>
+          <w:rFonts w:ascii="Lato" w:hAnsi="Lato"/>
+          <w:color w:val="303030"/>
+        </w:rPr>
+        <w:t>2</w:t>
+      </w:r>
+      <w:r>
+        <w:rPr>
+          <w:rFonts w:ascii="Lato" w:hAnsi="Lato"/>
+          <w:color w:val="303030"/>
+        </w:rPr>
+        <w:t xml:space="preserve">: No space to place the </w:t>
+      </w:r>
+      <w:r>
+        <w:rPr>
+          <w:rFonts w:ascii="Lato" w:hAnsi="Lato"/>
+          <w:color w:val="303030"/>
+        </w:rPr>
+        <w:t>left</w:t>
+      </w:r>
+      <w:r>
+        <w:rPr>
+          <w:rFonts w:ascii="Lato" w:hAnsi="Lato"/>
+          <w:color w:val="303030"/>
+        </w:rPr>
+        <w:t xml:space="preserve"> shape</w:t>
+      </w:r>
+      <w:r>
+        <w:rPr>
+          <w:rFonts w:ascii="Lato" w:hAnsi="Lato"/>
+          <w:color w:val="303030"/>
+        </w:rPr>
+        <w:t xml:space="preserve"> for player</w:t>
+      </w:r>
+      <w:r>
+        <w:rPr>
+          <w:rFonts w:ascii="Lato" w:hAnsi="Lato"/>
+          <w:color w:val="303030"/>
+        </w:rPr>
+        <w:t>]</w:t>
+      </w:r>
+    </w:p>
+    <w:p>
+      <w:pPr>
+        <w:pStyle w:val="NormalWeb"/>
+        <w:numPr>
+          <w:ilvl w:val="0"/>
+          <w:numId w:val="12"/>
+        </w:numPr>
+        <w:shd w:val="clear" w:color="auto" w:fill="FEFEFE"/>
+        <w:spacing w:before="0" w:beforeAutospacing="0" w:after="240" w:afterAutospacing="0"/>
+        <w:textAlignment w:val="baseline"/>
+        <w:rPr>
+          <w:rFonts w:ascii="Lato" w:hAnsi="Lato"/>
+          <w:color w:val="303030"/>
+        </w:rPr>
+      </w:pPr>
+      <w:r>
+        <w:rPr>
+          <w:rFonts w:ascii="Lato" w:hAnsi="Lato"/>
+          <w:color w:val="303030"/>
+        </w:rPr>
+        <w:t>The system gives the player an opportunity to play again and declares the winner [Use Case Ends].</w:t>
+      </w:r>
+    </w:p>
+    <w:p>
+      <w:pPr>
+        <w:pStyle w:val="NormalWeb"/>
+        <w:shd w:val="clear" w:color="auto" w:fill="FEFEFE"/>
+        <w:spacing w:before="240" w:beforeAutospacing="0" w:after="0" w:afterAutospacing="0"/>
+        <w:rPr>
+          <w:rFonts w:ascii="Lato" w:hAnsi="Lato"/>
+        </w:rPr>
+      </w:pPr>
+      <w:r>
+        <w:rPr>
+          <w:rFonts w:ascii="Lato" w:hAnsi="Lato"/>
+          <w:b/>
+          <w:bCs/>
+          <w:color w:val="303030"/>
+        </w:rPr>
+        <w:t>Alternative Flows:</w:t>
+      </w:r>
+    </w:p>
+    <w:p>
+      <w:pPr>
+        <w:pStyle w:val="NormalWeb"/>
+        <w:shd w:val="clear" w:color="auto" w:fill="FEFEFE"/>
+        <w:spacing w:before="0" w:beforeAutospacing="0" w:after="240" w:afterAutospacing="0"/>
+        <w:rPr>
+          <w:rFonts w:ascii="Lato" w:hAnsi="Lato"/>
+          <w:color w:val="303030"/>
+        </w:rPr>
+      </w:pPr>
+      <w:r>
+        <w:rPr>
+          <w:rFonts w:ascii="Lato" w:hAnsi="Lato"/>
+          <w:color w:val="303030"/>
+        </w:rPr>
+        <w:t xml:space="preserve">Alt1: </w:t>
+      </w:r>
+      <w:r>
+        <w:rPr>
+          <w:rFonts w:ascii="Lato" w:hAnsi="Lato"/>
+          <w:color w:val="303030"/>
+        </w:rPr>
+        <w:t>Player flips/rotates the shape.</w:t>
+      </w:r>
+    </w:p>
+    <w:p>
+      <w:pPr>
+        <w:pStyle w:val="NormalWeb"/>
+        <w:numPr>
+          <w:ilvl w:val="0"/>
+          <w:numId w:val="13"/>
+        </w:numPr>
+        <w:shd w:val="clear" w:color="auto" w:fill="FEFEFE"/>
+        <w:spacing w:before="0" w:beforeAutospacing="0" w:after="240" w:afterAutospacing="0"/>
+        <w:rPr>
+          <w:rFonts w:ascii="Lato" w:hAnsi="Lato"/>
+        </w:rPr>
+      </w:pPr>
+      <w:r>
+        <w:rPr>
+          <w:rFonts w:ascii="Lato" w:hAnsi="Lato"/>
+        </w:rPr>
+        <w:t xml:space="preserve">The </w:t>
+      </w:r>
+      <w:r>
+        <w:rPr>
+          <w:rFonts w:ascii="Lato" w:hAnsi="Lato"/>
+        </w:rPr>
+        <w:t>Player</w:t>
+      </w:r>
+      <w:r>
+        <w:rPr>
+          <w:rFonts w:ascii="Lato" w:hAnsi="Lato"/>
+        </w:rPr>
+        <w:t xml:space="preserve"> flips/rotates the selected shape.</w:t>
+      </w:r>
+    </w:p>
+    <w:p>
+      <w:pPr>
+        <w:pStyle w:val="NormalWeb"/>
+        <w:numPr>
+          <w:ilvl w:val="0"/>
+          <w:numId w:val="13"/>
+        </w:numPr>
+        <w:shd w:val="clear" w:color="auto" w:fill="FEFEFE"/>
+        <w:spacing w:before="0" w:beforeAutospacing="0" w:after="240" w:afterAutospacing="0"/>
+        <w:rPr>
+          <w:rFonts w:ascii="Lato" w:hAnsi="Lato"/>
+        </w:rPr>
+      </w:pPr>
+      <w:r>
+        <w:rPr>
+          <w:rFonts w:ascii="Lato" w:hAnsi="Lato"/>
+        </w:rPr>
+        <w:t>The Player places the selected shape on the game board.</w:t>
+      </w:r>
+    </w:p>
+    <w:p>
+      <w:pPr>
+        <w:pStyle w:val="NormalWeb"/>
+        <w:numPr>
+          <w:ilvl w:val="0"/>
+          <w:numId w:val="13"/>
+        </w:numPr>
+        <w:shd w:val="clear" w:color="auto" w:fill="FEFEFE"/>
+        <w:spacing w:before="0" w:beforeAutospacing="0" w:after="240" w:afterAutospacing="0"/>
+        <w:rPr>
+          <w:rFonts w:ascii="Lato" w:hAnsi="Lato"/>
+        </w:rPr>
+      </w:pPr>
+      <w:r>
+        <w:rPr>
+          <w:rFonts w:ascii="Lato" w:hAnsi="Lato"/>
+        </w:rPr>
+        <w:t>Flow resumes at step 4</w:t>
+      </w:r>
+    </w:p>
+    <w:p>
+      <w:pPr>
+        <w:pStyle w:val="NormalWeb"/>
+        <w:shd w:val="clear" w:color="auto" w:fill="FEFEFE"/>
+        <w:spacing w:before="0" w:beforeAutospacing="0" w:after="240" w:afterAutospacing="0"/>
+        <w:ind w:left="720"/>
+        <w:rPr>
+          <w:rFonts w:ascii="Lato" w:hAnsi="Lato"/>
+        </w:rPr>
+      </w:pPr>
+    </w:p>
+    <w:p>
+      <w:pPr>
+        <w:pStyle w:val="NormalWeb"/>
+        <w:shd w:val="clear" w:color="auto" w:fill="FEFEFE"/>
+        <w:spacing w:before="240" w:beforeAutospacing="0" w:after="240" w:afterAutospacing="0"/>
+        <w:rPr>
+          <w:rFonts w:ascii="Lato" w:hAnsi="Lato"/>
+        </w:rPr>
+      </w:pPr>
+      <w:r>
+        <w:rPr>
+          <w:rFonts w:ascii="Lato" w:hAnsi="Lato"/>
+          <w:color w:val="303030"/>
+        </w:rPr>
+        <w:lastRenderedPageBreak/>
+        <w:t xml:space="preserve">Alt </w:t>
+      </w:r>
+      <w:r>
+        <w:rPr>
+          <w:rFonts w:ascii="Lato" w:hAnsi="Lato"/>
+          <w:color w:val="303030"/>
+        </w:rPr>
+        <w:t>2</w:t>
+      </w:r>
+      <w:r>
+        <w:rPr>
+          <w:rFonts w:ascii="Lato" w:hAnsi="Lato"/>
+          <w:color w:val="303030"/>
+        </w:rPr>
+        <w:t xml:space="preserve">: No space to place the </w:t>
+      </w:r>
+      <w:r>
+        <w:rPr>
+          <w:rFonts w:ascii="Lato" w:hAnsi="Lato"/>
+          <w:color w:val="303030"/>
+        </w:rPr>
+        <w:t>left</w:t>
+      </w:r>
+      <w:r>
+        <w:rPr>
+          <w:rFonts w:ascii="Lato" w:hAnsi="Lato"/>
+          <w:color w:val="303030"/>
+        </w:rPr>
+        <w:t xml:space="preserve"> shape</w:t>
+      </w:r>
+      <w:r>
+        <w:rPr>
+          <w:rFonts w:ascii="Lato" w:hAnsi="Lato"/>
+          <w:color w:val="303030"/>
+        </w:rPr>
+        <w:t xml:space="preserve"> for player</w:t>
+      </w:r>
+      <w:r>
+        <w:rPr>
+          <w:rFonts w:ascii="Lato" w:hAnsi="Lato"/>
+          <w:color w:val="303030"/>
+        </w:rPr>
+        <w:t>]</w:t>
+      </w:r>
+      <w:r>
+        <w:rPr>
+          <w:rFonts w:ascii="Lato" w:hAnsi="Lato"/>
+          <w:color w:val="303030"/>
+        </w:rPr>
+        <w:t>.</w:t>
+      </w:r>
+    </w:p>
+    <w:p>
+      <w:pPr>
+        <w:pStyle w:val="NormalWeb"/>
+        <w:numPr>
+          <w:ilvl w:val="0"/>
+          <w:numId w:val="14"/>
+        </w:numPr>
+        <w:shd w:val="clear" w:color="auto" w:fill="FEFEFE"/>
+        <w:spacing w:before="240" w:beforeAutospacing="0" w:after="0" w:afterAutospacing="0"/>
+        <w:textAlignment w:val="baseline"/>
+        <w:rPr>
+          <w:rFonts w:ascii="Lato" w:hAnsi="Lato"/>
+          <w:color w:val="303030"/>
+        </w:rPr>
+      </w:pPr>
+      <w:r>
+        <w:rPr>
+          <w:rFonts w:ascii="Lato" w:hAnsi="Lato"/>
+          <w:color w:val="303030"/>
+        </w:rPr>
+        <w:t xml:space="preserve">The system </w:t>
+      </w:r>
+      <w:r>
+        <w:rPr>
+          <w:rFonts w:ascii="Lato" w:hAnsi="Lato"/>
+          <w:color w:val="303030"/>
+        </w:rPr>
+        <w:t>automatically makes the player surrender and informs the player that he has no possible moves left</w:t>
+      </w:r>
+      <w:r>
+        <w:rPr>
+          <w:rFonts w:ascii="Lato" w:hAnsi="Lato"/>
+          <w:color w:val="303030"/>
+        </w:rPr>
+        <w:t>.</w:t>
+      </w:r>
+    </w:p>
+    <w:p>
+      <w:pPr>
+        <w:pStyle w:val="NormalWeb"/>
+        <w:numPr>
+          <w:ilvl w:val="0"/>
+          <w:numId w:val="14"/>
+        </w:numPr>
+        <w:shd w:val="clear" w:color="auto" w:fill="FEFEFE"/>
+        <w:spacing w:before="240" w:beforeAutospacing="0" w:after="0" w:afterAutospacing="0"/>
+        <w:textAlignment w:val="baseline"/>
+        <w:rPr>
+          <w:rFonts w:ascii="Lato" w:hAnsi="Lato"/>
+          <w:color w:val="303030"/>
+        </w:rPr>
+      </w:pPr>
+      <w:r>
+        <w:rPr>
+          <w:rFonts w:ascii="Lato" w:hAnsi="Lato"/>
+          <w:color w:val="303030"/>
+        </w:rPr>
+        <w:t xml:space="preserve">The system </w:t>
+      </w:r>
+      <w:r>
+        <w:rPr>
+          <w:rFonts w:ascii="Lato" w:hAnsi="Lato"/>
+          <w:color w:val="303030"/>
+        </w:rPr>
+        <w:t>lets computer(s) take their turns and when the computers have no possible move left, the system surrenders computer(s)</w:t>
+      </w:r>
+      <w:r>
+        <w:rPr>
+          <w:rFonts w:ascii="Lato" w:hAnsi="Lato"/>
+          <w:color w:val="303030"/>
+        </w:rPr>
+        <w:t>.</w:t>
+      </w:r>
+    </w:p>
+    <w:p>
+      <w:pPr>
+        <w:pStyle w:val="NormalWeb"/>
+        <w:numPr>
+          <w:ilvl w:val="0"/>
+          <w:numId w:val="14"/>
+        </w:numPr>
+        <w:shd w:val="clear" w:color="auto" w:fill="FEFEFE"/>
+        <w:spacing w:before="240" w:beforeAutospacing="0" w:after="0" w:afterAutospacing="0"/>
+        <w:textAlignment w:val="baseline"/>
+        <w:rPr>
+          <w:rFonts w:ascii="Lato" w:hAnsi="Lato"/>
+          <w:color w:val="303030"/>
+        </w:rPr>
+      </w:pPr>
+      <w:r>
+        <w:rPr>
+          <w:rFonts w:ascii="Lato" w:hAnsi="Lato"/>
+          <w:color w:val="303030"/>
+        </w:rPr>
+        <w:t xml:space="preserve">Flow resumes at Step </w:t>
+      </w:r>
+      <w:r>
+        <w:rPr>
+          <w:rFonts w:ascii="Lato" w:hAnsi="Lato"/>
+          <w:color w:val="303030"/>
+        </w:rPr>
+        <w:t>8</w:t>
+      </w:r>
+      <w:r>
+        <w:rPr>
+          <w:rFonts w:ascii="Lato" w:hAnsi="Lato"/>
+          <w:color w:val="303030"/>
+        </w:rPr>
+        <w:t>.</w:t>
+      </w:r>
+    </w:p>
+    <w:p>
+      <w:pPr>
+        <w:pStyle w:val="NormalWeb"/>
+        <w:shd w:val="clear" w:color="auto" w:fill="FEFEFE"/>
+        <w:spacing w:before="240" w:beforeAutospacing="0" w:after="0" w:afterAutospacing="0"/>
+        <w:textAlignment w:val="baseline"/>
+        <w:rPr>
+          <w:rFonts w:ascii="Lato" w:hAnsi="Lato"/>
+          <w:color w:val="303030"/>
+        </w:rPr>
+      </w:pPr>
+      <w:r>
+        <w:rPr>
+          <w:rFonts w:ascii="Lato" w:hAnsi="Lato"/>
+          <w:b/>
+          <w:bCs/>
+          <w:color w:val="303030"/>
+        </w:rPr>
+        <w:t>Exceptions:</w:t>
+      </w:r>
+    </w:p>
+    <w:p>
+      <w:pPr>
+        <w:pStyle w:val="NormalWeb"/>
+        <w:numPr>
+          <w:ilvl w:val="0"/>
+          <w:numId w:val="8"/>
+        </w:numPr>
+        <w:shd w:val="clear" w:color="auto" w:fill="FEFEFE"/>
+        <w:spacing w:before="240" w:beforeAutospacing="0" w:after="240" w:afterAutospacing="0"/>
+        <w:textAlignment w:val="baseline"/>
+        <w:rPr>
+          <w:rFonts w:ascii="Lato" w:hAnsi="Lato"/>
+          <w:color w:val="303030"/>
+        </w:rPr>
+      </w:pPr>
+      <w:r>
+        <w:rPr>
+          <w:rFonts w:ascii="Lato" w:hAnsi="Lato"/>
+          <w:color w:val="303030"/>
+        </w:rPr>
+        <w:t xml:space="preserve">If for some reason, any of </w:t>
+      </w:r>
+      <w:r>
+        <w:rPr>
+          <w:rFonts w:ascii="Lato" w:hAnsi="Lato"/>
+          <w:color w:val="303030"/>
+        </w:rPr>
+        <w:t>the functionality</w:t>
+      </w:r>
+      <w:r>
+        <w:rPr>
+          <w:rFonts w:ascii="Lato" w:hAnsi="Lato"/>
+          <w:color w:val="303030"/>
+        </w:rPr>
+        <w:t xml:space="preserve"> fails during the gameplay and the game crashes then the player is provided an option to provide error logs to the developer.</w:t>
+      </w:r>
+    </w:p>
+    <w:p>
+      <w:pPr>
+        <w:pStyle w:val="NormalWeb"/>
+        <w:shd w:val="clear" w:color="auto" w:fill="FEFEFE"/>
+        <w:spacing w:before="240" w:beforeAutospacing="0" w:after="240" w:afterAutospacing="0"/>
+        <w:rPr>
+          <w:rFonts w:ascii="Lato" w:hAnsi="Lato"/>
+        </w:rPr>
+      </w:pPr>
+      <w:r>
+        <w:rPr>
+          <w:rFonts w:ascii="Lato" w:hAnsi="Lato"/>
+          <w:b/>
+          <w:bCs/>
+          <w:color w:val="303030"/>
+        </w:rPr>
+        <w:t>Special Requirements:</w:t>
+      </w:r>
+    </w:p>
+    <w:p>
+      <w:pPr>
+        <w:pStyle w:val="NormalWeb"/>
+        <w:numPr>
+          <w:ilvl w:val="0"/>
+          <w:numId w:val="9"/>
+        </w:numPr>
+        <w:shd w:val="clear" w:color="auto" w:fill="FEFEFE"/>
+        <w:spacing w:before="240" w:beforeAutospacing="0" w:after="240" w:afterAutospacing="0"/>
+        <w:textAlignment w:val="baseline"/>
+        <w:rPr>
+          <w:rFonts w:ascii="Lato" w:hAnsi="Lato"/>
+          <w:color w:val="303030"/>
+        </w:rPr>
+      </w:pPr>
+      <w:r>
+        <w:rPr>
+          <w:rFonts w:ascii="Lato" w:hAnsi="Lato"/>
+          <w:color w:val="303030"/>
+        </w:rPr>
+        <w:t>Blocks can have numbers for color blind players and can provide colors and sizes of text fonts used.</w:t>
+      </w:r>
+    </w:p>
+    <w:p>
+      <w:pPr>
+        <w:pStyle w:val="NormalWeb"/>
+        <w:shd w:val="clear" w:color="auto" w:fill="FEFEFE"/>
+        <w:spacing w:before="240" w:beforeAutospacing="0" w:after="240" w:afterAutospacing="0"/>
+        <w:rPr>
+          <w:rFonts w:ascii="Lato" w:hAnsi="Lato"/>
+        </w:rPr>
+      </w:pPr>
+      <w:r>
+        <w:rPr>
+          <w:rFonts w:ascii="Lato" w:hAnsi="Lato"/>
+          <w:b/>
+          <w:bCs/>
+          <w:color w:val="303030"/>
+        </w:rPr>
+        <w:t>Open Issues:</w:t>
+      </w:r>
+    </w:p>
+    <w:p>
+      <w:pPr>
+        <w:pStyle w:val="NormalWeb"/>
+        <w:numPr>
+          <w:ilvl w:val="0"/>
+          <w:numId w:val="10"/>
+        </w:numPr>
+        <w:shd w:val="clear" w:color="auto" w:fill="FEFEFE"/>
+        <w:spacing w:before="240" w:beforeAutospacing="0" w:after="240" w:afterAutospacing="0"/>
+        <w:textAlignment w:val="baseline"/>
+        <w:rPr>
+          <w:rFonts w:ascii="Lato" w:hAnsi="Lato"/>
+          <w:color w:val="303030"/>
+        </w:rPr>
+      </w:pPr>
+      <w:r>
+        <w:rPr>
+          <w:rFonts w:ascii="Lato" w:hAnsi="Lato"/>
+          <w:color w:val="303030"/>
+        </w:rPr>
+        <w:t xml:space="preserve">Is the player provided with enough hints to </w:t>
+      </w:r>
+      <w:r>
+        <w:rPr>
+          <w:rFonts w:ascii="Lato" w:hAnsi="Lato"/>
+          <w:color w:val="303030"/>
+        </w:rPr>
+        <w:t>play</w:t>
+      </w:r>
+      <w:r>
+        <w:rPr>
+          <w:rFonts w:ascii="Lato" w:hAnsi="Lato"/>
+          <w:color w:val="303030"/>
+        </w:rPr>
+        <w:t xml:space="preserve"> the game</w:t>
+      </w:r>
+      <w:r>
+        <w:rPr>
+          <w:rFonts w:ascii="Lato" w:hAnsi="Lato"/>
+          <w:color w:val="303030"/>
+        </w:rPr>
+        <w:t xml:space="preserve"> or take a turn</w:t>
+      </w:r>
+      <w:r>
+        <w:rPr>
+          <w:rFonts w:ascii="Lato" w:hAnsi="Lato"/>
+          <w:color w:val="303030"/>
+        </w:rPr>
+        <w:t>?</w:t>
+      </w:r>
+    </w:p>
+    <w:p>
+      <w:pPr>
+        <w:pStyle w:val="NormalWeb"/>
+        <w:numPr>
+          <w:ilvl w:val="0"/>
+          <w:numId w:val="10"/>
+        </w:numPr>
+        <w:shd w:val="clear" w:color="auto" w:fill="FEFEFE"/>
+        <w:spacing w:before="240" w:beforeAutospacing="0" w:after="240" w:afterAutospacing="0"/>
+        <w:textAlignment w:val="baseline"/>
+        <w:rPr>
+          <w:rFonts w:ascii="Lato" w:hAnsi="Lato"/>
+          <w:color w:val="303030"/>
+        </w:rPr>
+      </w:pPr>
+      <w:r>
+        <w:rPr>
+          <w:rFonts w:ascii="Lato" w:hAnsi="Lato"/>
+          <w:color w:val="303030"/>
+        </w:rPr>
+        <w:t>Does the system ask player to save the game state before clicking on “x” button?</w:t>
+      </w:r>
+    </w:p>
+    <w:p>
+      <w:pPr>
+        <w:pStyle w:val="NormalWeb"/>
+        <w:numPr>
+          <w:ilvl w:val="0"/>
+          <w:numId w:val="10"/>
+        </w:numPr>
+        <w:shd w:val="clear" w:color="auto" w:fill="FEFEFE"/>
+        <w:spacing w:before="240" w:beforeAutospacing="0" w:after="240" w:afterAutospacing="0"/>
+        <w:textAlignment w:val="baseline"/>
+        <w:rPr>
+          <w:rFonts w:ascii="Lato" w:hAnsi="Lato"/>
+          <w:color w:val="303030"/>
+        </w:rPr>
+      </w:pPr>
+      <w:r>
+        <w:rPr>
+          <w:rFonts w:ascii="Lato" w:hAnsi="Lato"/>
+          <w:color w:val="303030"/>
+        </w:rPr>
+        <w:t>If the game unexpectedly crashed is the game state saved?</w:t>
+      </w:r>
+    </w:p>
+    <w:p>
+      <w:pPr>
+        <w:pStyle w:val="NormalWeb"/>
+        <w:numPr>
+          <w:ilvl w:val="0"/>
+          <w:numId w:val="10"/>
+        </w:numPr>
+        <w:shd w:val="clear" w:color="auto" w:fill="FEFEFE"/>
+        <w:spacing w:before="240" w:beforeAutospacing="0" w:after="240" w:afterAutospacing="0"/>
+        <w:textAlignment w:val="baseline"/>
+        <w:rPr>
+          <w:rFonts w:ascii="Lato" w:hAnsi="Lato"/>
+          <w:color w:val="303030"/>
+        </w:rPr>
+      </w:pPr>
+      <w:r>
+        <w:rPr>
+          <w:rFonts w:ascii="Lato" w:hAnsi="Lato"/>
+          <w:color w:val="303030"/>
+        </w:rPr>
+        <w:t>What if the player surrenders on the first turn?</w:t>
       </w:r>
       <w:bookmarkStart w:id="0" w:name="_GoBack"/>
       <w:bookmarkEnd w:id="0"/>
-      <w:r>
-        <w:rPr>
-          <w:rFonts w:ascii="Lato" w:hAnsi="Lato"/>
-          <w:color w:val="303030"/>
-        </w:rPr>
-        <w:t>nter start menu.</w:t>
-      </w:r>
-    </w:p>
-    <w:p>
-      <w:pPr>
-        <w:pStyle w:val="NormalWeb"/>
-        <w:shd w:val="clear" w:color="auto" w:fill="FEFEFE"/>
-        <w:spacing w:before="240" w:beforeAutospacing="0" w:after="240" w:afterAutospacing="0"/>
-        <w:rPr>
-          <w:rFonts w:ascii="Lato" w:hAnsi="Lato"/>
-        </w:rPr>
-      </w:pPr>
-      <w:r>
-        <w:rPr>
-          <w:rFonts w:ascii="Lato" w:hAnsi="Lato"/>
-          <w:b/>
-          <w:bCs/>
-          <w:color w:val="303030"/>
-        </w:rPr>
-        <w:lastRenderedPageBreak/>
-        <w:t>Success Guarantee (Postconditions):</w:t>
-      </w:r>
-    </w:p>
-    <w:p>
-      <w:pPr>
-        <w:pStyle w:val="NormalWeb"/>
-        <w:numPr>
-          <w:ilvl w:val="0"/>
-          <w:numId w:val="2"/>
-        </w:numPr>
-        <w:shd w:val="clear" w:color="auto" w:fill="FEFEFE"/>
-        <w:spacing w:before="240" w:beforeAutospacing="0" w:after="240" w:afterAutospacing="0"/>
-        <w:rPr>
-          <w:rFonts w:ascii="Lato" w:hAnsi="Lato"/>
-        </w:rPr>
-      </w:pPr>
-      <w:r>
-        <w:rPr>
-          <w:rFonts w:ascii="Lato" w:hAnsi="Lato"/>
-        </w:rPr>
-        <w:t xml:space="preserve">System successfully lets player enter the game depending on what settings </w:t>
-      </w:r>
-      <w:r>
-        <w:rPr>
-          <w:rFonts w:ascii="Lato" w:hAnsi="Lato"/>
-        </w:rPr>
-        <w:t>the player</w:t>
-      </w:r>
-      <w:r>
-        <w:rPr>
-          <w:rFonts w:ascii="Lato" w:hAnsi="Lato"/>
-        </w:rPr>
-        <w:t xml:space="preserve"> chose.</w:t>
-      </w:r>
-    </w:p>
-    <w:p>
-      <w:pPr>
-        <w:pStyle w:val="NormalWeb"/>
-        <w:shd w:val="clear" w:color="auto" w:fill="FEFEFE"/>
-        <w:spacing w:before="240" w:beforeAutospacing="0" w:after="240" w:afterAutospacing="0"/>
-        <w:rPr>
-          <w:rFonts w:ascii="Lato" w:hAnsi="Lato"/>
-        </w:rPr>
-      </w:pPr>
-      <w:r>
-        <w:rPr>
-          <w:rFonts w:ascii="Lato" w:hAnsi="Lato"/>
-          <w:b/>
-          <w:bCs/>
-          <w:color w:val="303030"/>
-        </w:rPr>
-        <w:t>Main Success Scenario:</w:t>
-      </w:r>
-    </w:p>
-    <w:p>
-      <w:pPr>
-        <w:pStyle w:val="NormalWeb"/>
-        <w:numPr>
-          <w:ilvl w:val="0"/>
-          <w:numId w:val="4"/>
-        </w:numPr>
-        <w:shd w:val="clear" w:color="auto" w:fill="FEFEFE"/>
-        <w:spacing w:before="240" w:beforeAutospacing="0" w:after="0" w:afterAutospacing="0"/>
-        <w:textAlignment w:val="baseline"/>
-        <w:rPr>
-          <w:rFonts w:ascii="Lato" w:hAnsi="Lato"/>
-          <w:color w:val="303030"/>
-        </w:rPr>
-      </w:pPr>
-      <w:r>
-        <w:rPr>
-          <w:rFonts w:ascii="Lato" w:hAnsi="Lato"/>
-          <w:color w:val="303030"/>
-        </w:rPr>
-        <w:t>The player clicks on play button.</w:t>
-      </w:r>
-    </w:p>
-    <w:p>
-      <w:pPr>
-        <w:pStyle w:val="NormalWeb"/>
-        <w:numPr>
-          <w:ilvl w:val="0"/>
-          <w:numId w:val="4"/>
-        </w:numPr>
-        <w:shd w:val="clear" w:color="auto" w:fill="FEFEFE"/>
-        <w:spacing w:before="0" w:beforeAutospacing="0" w:after="0" w:afterAutospacing="0"/>
-        <w:textAlignment w:val="baseline"/>
-        <w:rPr>
-          <w:rFonts w:ascii="Lato" w:hAnsi="Lato"/>
-          <w:color w:val="303030"/>
-        </w:rPr>
-      </w:pPr>
-      <w:r>
-        <w:rPr>
-          <w:rFonts w:ascii="Lato" w:hAnsi="Lato"/>
-          <w:color w:val="303030"/>
-        </w:rPr>
-        <w:t>The system gives the player the opportunity to set grid sizing, number of players, and CPU(s).</w:t>
-      </w:r>
-    </w:p>
-    <w:p>
-      <w:pPr>
-        <w:pStyle w:val="NormalWeb"/>
-        <w:numPr>
-          <w:ilvl w:val="0"/>
-          <w:numId w:val="4"/>
-        </w:numPr>
-        <w:shd w:val="clear" w:color="auto" w:fill="FEFEFE"/>
-        <w:spacing w:before="0" w:beforeAutospacing="0" w:after="0" w:afterAutospacing="0"/>
-        <w:textAlignment w:val="baseline"/>
-        <w:rPr>
-          <w:rFonts w:ascii="Lato" w:hAnsi="Lato"/>
-          <w:color w:val="303030"/>
-        </w:rPr>
-      </w:pPr>
-      <w:r>
-        <w:rPr>
-          <w:rFonts w:ascii="Lato" w:hAnsi="Lato"/>
-          <w:color w:val="303030"/>
-        </w:rPr>
-        <w:t>The player sets the grid size. (options like 20x20, 16x16, 24x24)</w:t>
-      </w:r>
-    </w:p>
-    <w:p>
-      <w:pPr>
-        <w:pStyle w:val="NormalWeb"/>
-        <w:numPr>
-          <w:ilvl w:val="0"/>
-          <w:numId w:val="4"/>
-        </w:numPr>
-        <w:shd w:val="clear" w:color="auto" w:fill="FEFEFE"/>
-        <w:spacing w:before="0" w:beforeAutospacing="0" w:after="0" w:afterAutospacing="0"/>
-        <w:textAlignment w:val="baseline"/>
-        <w:rPr>
-          <w:rFonts w:ascii="Lato" w:hAnsi="Lato"/>
-          <w:color w:val="303030"/>
-        </w:rPr>
-      </w:pPr>
-      <w:r>
-        <w:rPr>
-          <w:rFonts w:ascii="Lato" w:hAnsi="Lato"/>
-          <w:color w:val="303030"/>
-        </w:rPr>
-        <w:t>The system provides an option to select the number of players.</w:t>
-      </w:r>
-    </w:p>
-    <w:p>
-      <w:pPr>
-        <w:pStyle w:val="NormalWeb"/>
-        <w:numPr>
-          <w:ilvl w:val="0"/>
-          <w:numId w:val="4"/>
-        </w:numPr>
-        <w:shd w:val="clear" w:color="auto" w:fill="FEFEFE"/>
-        <w:spacing w:before="0" w:beforeAutospacing="0" w:after="0" w:afterAutospacing="0"/>
-        <w:textAlignment w:val="baseline"/>
-        <w:rPr>
-          <w:rFonts w:ascii="Lato" w:hAnsi="Lato"/>
-          <w:color w:val="303030"/>
-        </w:rPr>
-      </w:pPr>
-      <w:r>
-        <w:rPr>
-          <w:rFonts w:ascii="Lato" w:hAnsi="Lato"/>
-          <w:color w:val="303030"/>
-        </w:rPr>
-        <w:t>The player selects the number of players. (options include 1,2,3,4)</w:t>
-      </w:r>
-    </w:p>
-    <w:p>
-      <w:pPr>
-        <w:pStyle w:val="NormalWeb"/>
-        <w:numPr>
-          <w:ilvl w:val="0"/>
-          <w:numId w:val="4"/>
-        </w:numPr>
-        <w:shd w:val="clear" w:color="auto" w:fill="FEFEFE"/>
-        <w:spacing w:before="0" w:beforeAutospacing="0" w:after="0" w:afterAutospacing="0"/>
-        <w:textAlignment w:val="baseline"/>
-        <w:rPr>
-          <w:rFonts w:ascii="Lato" w:hAnsi="Lato"/>
-          <w:color w:val="303030"/>
-        </w:rPr>
-      </w:pPr>
-      <w:r>
-        <w:rPr>
-          <w:rFonts w:ascii="Lato" w:hAnsi="Lato"/>
-          <w:color w:val="303030"/>
-        </w:rPr>
-        <w:t>The system provides the player the opportunity to select the number of CPU(s) to select depending on the number of players he selected.</w:t>
-      </w:r>
-    </w:p>
-    <w:p>
-      <w:pPr>
-        <w:pStyle w:val="NormalWeb"/>
-        <w:numPr>
-          <w:ilvl w:val="0"/>
-          <w:numId w:val="4"/>
-        </w:numPr>
-        <w:shd w:val="clear" w:color="auto" w:fill="FEFEFE"/>
-        <w:spacing w:before="0" w:beforeAutospacing="0" w:after="0" w:afterAutospacing="0"/>
-        <w:textAlignment w:val="baseline"/>
-        <w:rPr>
-          <w:rFonts w:ascii="Lato" w:hAnsi="Lato"/>
-          <w:color w:val="303030"/>
-        </w:rPr>
-      </w:pPr>
-      <w:r>
-        <w:rPr>
-          <w:rFonts w:ascii="Lato" w:hAnsi="Lato"/>
-          <w:color w:val="303030"/>
-        </w:rPr>
-        <w:t>The player sets the number of CPU(s)</w:t>
-      </w:r>
-      <w:r>
-        <w:rPr>
-          <w:rFonts w:ascii="Lato" w:hAnsi="Lato"/>
-          <w:color w:val="303030"/>
-        </w:rPr>
-        <w:t xml:space="preserve"> </w:t>
-      </w:r>
-      <w:r>
-        <w:rPr>
-          <w:rFonts w:ascii="Lato" w:hAnsi="Lato"/>
-          <w:color w:val="303030"/>
-        </w:rPr>
-        <w:t>[Alt1: Player sets no CPU i.e. more than one player].</w:t>
-      </w:r>
-    </w:p>
-    <w:p>
-      <w:pPr>
-        <w:pStyle w:val="NormalWeb"/>
-        <w:numPr>
-          <w:ilvl w:val="0"/>
-          <w:numId w:val="4"/>
-        </w:numPr>
-        <w:shd w:val="clear" w:color="auto" w:fill="FEFEFE"/>
-        <w:spacing w:before="0" w:beforeAutospacing="0" w:after="0" w:afterAutospacing="0"/>
-        <w:textAlignment w:val="baseline"/>
-        <w:rPr>
-          <w:rFonts w:ascii="Lato" w:hAnsi="Lato"/>
-          <w:color w:val="303030"/>
-        </w:rPr>
-      </w:pPr>
-      <w:r>
-        <w:rPr>
-          <w:rFonts w:ascii="Lato" w:hAnsi="Lato"/>
-          <w:color w:val="303030"/>
-        </w:rPr>
-        <w:t>The system asks the player whether to set a time limit or not.</w:t>
-      </w:r>
-    </w:p>
-    <w:p>
-      <w:pPr>
-        <w:pStyle w:val="NormalWeb"/>
-        <w:numPr>
-          <w:ilvl w:val="0"/>
-          <w:numId w:val="4"/>
-        </w:numPr>
-        <w:shd w:val="clear" w:color="auto" w:fill="FEFEFE"/>
-        <w:spacing w:before="0" w:beforeAutospacing="0" w:after="0" w:afterAutospacing="0"/>
-        <w:textAlignment w:val="baseline"/>
-        <w:rPr>
-          <w:rFonts w:ascii="Lato" w:hAnsi="Lato"/>
-          <w:color w:val="303030"/>
-        </w:rPr>
-      </w:pPr>
-      <w:r>
-        <w:rPr>
-          <w:rFonts w:ascii="Lato" w:hAnsi="Lato"/>
-          <w:color w:val="303030"/>
-        </w:rPr>
-        <w:t>The player then selects a time limit. (options are yes or no)</w:t>
-      </w:r>
-    </w:p>
-    <w:p>
-      <w:pPr>
-        <w:pStyle w:val="NormalWeb"/>
-        <w:numPr>
-          <w:ilvl w:val="0"/>
-          <w:numId w:val="4"/>
-        </w:numPr>
-        <w:shd w:val="clear" w:color="auto" w:fill="FEFEFE"/>
-        <w:spacing w:before="0" w:beforeAutospacing="0" w:after="0" w:afterAutospacing="0"/>
-        <w:textAlignment w:val="baseline"/>
-        <w:rPr>
-          <w:rFonts w:ascii="Lato" w:hAnsi="Lato"/>
-          <w:color w:val="303030"/>
-        </w:rPr>
-      </w:pPr>
-      <w:r>
-        <w:rPr>
-          <w:rFonts w:ascii="Lato" w:hAnsi="Lato"/>
-          <w:color w:val="303030"/>
-        </w:rPr>
-        <w:t>The system asks the player to set up time limit.</w:t>
-      </w:r>
-      <w:r>
-        <w:rPr>
-          <w:rFonts w:ascii="Lato" w:hAnsi="Lato"/>
-          <w:color w:val="303030"/>
-        </w:rPr>
-        <w:t xml:space="preserve"> </w:t>
-      </w:r>
-      <w:r>
-        <w:rPr>
-          <w:rFonts w:ascii="Lato" w:hAnsi="Lato"/>
-          <w:color w:val="303030"/>
-        </w:rPr>
-        <w:t>[Alt2: Player sets no time limit].</w:t>
-      </w:r>
-    </w:p>
-    <w:p>
-      <w:pPr>
-        <w:pStyle w:val="NormalWeb"/>
-        <w:numPr>
-          <w:ilvl w:val="0"/>
-          <w:numId w:val="4"/>
-        </w:numPr>
-        <w:shd w:val="clear" w:color="auto" w:fill="FEFEFE"/>
-        <w:spacing w:before="0" w:beforeAutospacing="0" w:after="0" w:afterAutospacing="0"/>
-        <w:textAlignment w:val="baseline"/>
-        <w:rPr>
-          <w:rFonts w:ascii="Lato" w:hAnsi="Lato"/>
-          <w:color w:val="303030"/>
-        </w:rPr>
-      </w:pPr>
-      <w:r>
-        <w:rPr>
-          <w:rFonts w:ascii="Lato" w:hAnsi="Lato"/>
-          <w:color w:val="303030"/>
-        </w:rPr>
-        <w:t>The player then sets up the time limit.</w:t>
-      </w:r>
-    </w:p>
-    <w:p>
-      <w:pPr>
-        <w:pStyle w:val="NormalWeb"/>
-        <w:numPr>
-          <w:ilvl w:val="0"/>
-          <w:numId w:val="4"/>
-        </w:numPr>
-        <w:shd w:val="clear" w:color="auto" w:fill="FEFEFE"/>
-        <w:spacing w:before="0" w:beforeAutospacing="0" w:after="0" w:afterAutospacing="0"/>
-        <w:textAlignment w:val="baseline"/>
-        <w:rPr>
-          <w:rFonts w:ascii="Lato" w:hAnsi="Lato"/>
-          <w:color w:val="303030"/>
-        </w:rPr>
-      </w:pPr>
-      <w:r>
-        <w:rPr>
-          <w:rFonts w:ascii="Lato" w:hAnsi="Lato"/>
-          <w:color w:val="303030"/>
-        </w:rPr>
-        <w:t>The system provides player the opportunity to select difficulty of the CPU(s).</w:t>
-      </w:r>
-    </w:p>
-    <w:p>
-      <w:pPr>
-        <w:pStyle w:val="NormalWeb"/>
-        <w:numPr>
-          <w:ilvl w:val="0"/>
-          <w:numId w:val="4"/>
-        </w:numPr>
-        <w:shd w:val="clear" w:color="auto" w:fill="FEFEFE"/>
-        <w:spacing w:before="0" w:beforeAutospacing="0" w:after="0" w:afterAutospacing="0"/>
-        <w:textAlignment w:val="baseline"/>
-        <w:rPr>
-          <w:rFonts w:ascii="Lato" w:hAnsi="Lato"/>
-          <w:color w:val="303030"/>
-        </w:rPr>
-      </w:pPr>
-      <w:r>
-        <w:rPr>
-          <w:rFonts w:ascii="Lato" w:hAnsi="Lato"/>
-          <w:color w:val="303030"/>
-        </w:rPr>
-        <w:t>The player set the CPU(s) difficulty. (options are easy, medium, and hard)</w:t>
-      </w:r>
-    </w:p>
-    <w:p>
-      <w:pPr>
-        <w:pStyle w:val="NormalWeb"/>
-        <w:numPr>
-          <w:ilvl w:val="0"/>
-          <w:numId w:val="4"/>
-        </w:numPr>
-        <w:shd w:val="clear" w:color="auto" w:fill="FEFEFE"/>
-        <w:spacing w:before="0" w:beforeAutospacing="0" w:after="0" w:afterAutospacing="0"/>
-        <w:textAlignment w:val="baseline"/>
-        <w:rPr>
-          <w:rFonts w:ascii="Lato" w:hAnsi="Lato"/>
-          <w:color w:val="303030"/>
-        </w:rPr>
-      </w:pPr>
-      <w:r>
-        <w:rPr>
-          <w:rFonts w:ascii="Lato" w:hAnsi="Lato"/>
-          <w:color w:val="303030"/>
-        </w:rPr>
-        <w:t>The system asks the player to select the block color of player(s) or gives the opportunity to randomize it.</w:t>
-      </w:r>
-    </w:p>
-    <w:p>
-      <w:pPr>
-        <w:pStyle w:val="NormalWeb"/>
-        <w:numPr>
-          <w:ilvl w:val="0"/>
-          <w:numId w:val="4"/>
-        </w:numPr>
-        <w:shd w:val="clear" w:color="auto" w:fill="FEFEFE"/>
-        <w:spacing w:before="0" w:beforeAutospacing="0" w:after="0" w:afterAutospacing="0"/>
-        <w:textAlignment w:val="baseline"/>
-        <w:rPr>
-          <w:rFonts w:ascii="Lato" w:hAnsi="Lato"/>
-          <w:color w:val="303030"/>
-        </w:rPr>
-      </w:pPr>
-      <w:r>
-        <w:rPr>
-          <w:rFonts w:ascii="Lato" w:hAnsi="Lato"/>
-          <w:color w:val="303030"/>
-        </w:rPr>
-        <w:t xml:space="preserve">The player sets the block color for each player and starts the game. </w:t>
-      </w:r>
-      <w:r>
-        <w:rPr>
-          <w:rFonts w:ascii="Lato" w:hAnsi="Lato"/>
-          <w:color w:val="303030"/>
-        </w:rPr>
-        <w:t xml:space="preserve">(options are red, green, blue, yellow) [Use case ends]. </w:t>
-      </w:r>
-    </w:p>
-    <w:p>
-      <w:pPr>
-        <w:pStyle w:val="NormalWeb"/>
-        <w:numPr>
-          <w:ilvl w:val="0"/>
-          <w:numId w:val="4"/>
-        </w:numPr>
-        <w:shd w:val="clear" w:color="auto" w:fill="FEFEFE"/>
-        <w:spacing w:before="0" w:beforeAutospacing="0" w:after="0" w:afterAutospacing="0"/>
-        <w:textAlignment w:val="baseline"/>
-        <w:rPr>
-          <w:rFonts w:ascii="Lato" w:hAnsi="Lato"/>
-          <w:color w:val="303030"/>
-        </w:rPr>
-      </w:pPr>
-      <w:r>
-        <w:rPr>
-          <w:rFonts w:ascii="Lato" w:hAnsi="Lato"/>
-          <w:color w:val="303030"/>
-        </w:rPr>
-        <w:t>The system asks the player to set a time limit, for how long, and difficulty for the AI.</w:t>
-      </w:r>
-    </w:p>
-    <w:p>
-      <w:pPr>
-        <w:pStyle w:val="NormalWeb"/>
-        <w:numPr>
-          <w:ilvl w:val="0"/>
-          <w:numId w:val="4"/>
-        </w:numPr>
-        <w:shd w:val="clear" w:color="auto" w:fill="FEFEFE"/>
-        <w:spacing w:before="0" w:beforeAutospacing="0" w:after="0" w:afterAutospacing="0"/>
-        <w:textAlignment w:val="baseline"/>
-        <w:rPr>
-          <w:rFonts w:ascii="Lato" w:hAnsi="Lato"/>
-          <w:color w:val="303030"/>
-        </w:rPr>
-      </w:pPr>
-      <w:r>
-        <w:rPr>
-          <w:rFonts w:ascii="Lato" w:hAnsi="Lato"/>
-          <w:color w:val="303030"/>
-        </w:rPr>
-        <w:t>The system then asks the player to provide block color for each player</w:t>
-      </w:r>
-      <w:r>
-        <w:rPr>
-          <w:rFonts w:ascii="Lato" w:hAnsi="Lato"/>
-          <w:color w:val="303030"/>
-        </w:rPr>
-        <w:t xml:space="preserve"> [Alt3: Player chooses to randomize colors between all player(s)/CPU(s)]</w:t>
-      </w:r>
-      <w:r>
-        <w:rPr>
-          <w:rFonts w:ascii="Lato" w:hAnsi="Lato"/>
-          <w:color w:val="303030"/>
-        </w:rPr>
-        <w:t>.</w:t>
-      </w:r>
-    </w:p>
-    <w:p>
-      <w:pPr>
-        <w:pStyle w:val="NormalWeb"/>
-        <w:numPr>
-          <w:ilvl w:val="0"/>
-          <w:numId w:val="4"/>
-        </w:numPr>
-        <w:shd w:val="clear" w:color="auto" w:fill="FEFEFE"/>
-        <w:spacing w:before="0" w:beforeAutospacing="0" w:after="0" w:afterAutospacing="0"/>
-        <w:textAlignment w:val="baseline"/>
-        <w:rPr>
-          <w:rFonts w:ascii="Lato" w:hAnsi="Lato"/>
-          <w:color w:val="303030"/>
-        </w:rPr>
-      </w:pPr>
-      <w:r>
-        <w:rPr>
-          <w:rFonts w:ascii="Lato" w:hAnsi="Lato"/>
-          <w:color w:val="303030"/>
-        </w:rPr>
-        <w:t>The player sets the block color for each player and starts the game. [Use case Ends].</w:t>
-      </w:r>
-    </w:p>
-    <w:p>
-      <w:pPr>
-        <w:pStyle w:val="NormalWeb"/>
-        <w:shd w:val="clear" w:color="auto" w:fill="FEFEFE"/>
-        <w:spacing w:before="240" w:beforeAutospacing="0" w:after="0" w:afterAutospacing="0"/>
-        <w:rPr>
-          <w:rFonts w:ascii="Lato" w:hAnsi="Lato"/>
-        </w:rPr>
-      </w:pPr>
-      <w:r>
-        <w:rPr>
-          <w:rFonts w:ascii="Lato" w:hAnsi="Lato"/>
-          <w:b/>
-          <w:bCs/>
-          <w:color w:val="303030"/>
-        </w:rPr>
-        <w:t>Alternative Flows:</w:t>
-      </w:r>
-    </w:p>
-    <w:p>
-      <w:pPr>
-        <w:pStyle w:val="NormalWeb"/>
-        <w:shd w:val="clear" w:color="auto" w:fill="FEFEFE"/>
-        <w:spacing w:before="0" w:beforeAutospacing="0" w:after="240" w:afterAutospacing="0"/>
-        <w:rPr>
-          <w:rFonts w:ascii="Lato" w:hAnsi="Lato"/>
-        </w:rPr>
-      </w:pPr>
-      <w:r>
-        <w:rPr>
-          <w:rFonts w:ascii="Lato" w:hAnsi="Lato"/>
-          <w:color w:val="303030"/>
-        </w:rPr>
-        <w:t>Alt1: Player sets no CPU i.e. more than one player</w:t>
-      </w:r>
-    </w:p>
-    <w:p>
-      <w:pPr>
-        <w:pStyle w:val="NormalWeb"/>
-        <w:numPr>
-          <w:ilvl w:val="0"/>
-          <w:numId w:val="5"/>
-        </w:numPr>
-        <w:shd w:val="clear" w:color="auto" w:fill="FEFEFE"/>
-        <w:spacing w:before="240" w:beforeAutospacing="0" w:after="0" w:afterAutospacing="0"/>
-        <w:textAlignment w:val="baseline"/>
-        <w:rPr>
-          <w:rFonts w:ascii="Lato" w:hAnsi="Lato"/>
-          <w:color w:val="303030"/>
-        </w:rPr>
-      </w:pPr>
-      <w:r>
-        <w:rPr>
-          <w:rFonts w:ascii="Lato" w:hAnsi="Lato"/>
-          <w:color w:val="303030"/>
-        </w:rPr>
-        <w:t>The system disables the difficulty option for CPU</w:t>
-      </w:r>
-      <w:r>
-        <w:rPr>
-          <w:rFonts w:ascii="Lato" w:hAnsi="Lato"/>
-          <w:color w:val="303030"/>
-        </w:rPr>
-        <w:t xml:space="preserve"> if there are 4 players</w:t>
-      </w:r>
-      <w:r>
-        <w:rPr>
-          <w:rFonts w:ascii="Lato" w:hAnsi="Lato"/>
-          <w:color w:val="303030"/>
-        </w:rPr>
-        <w:t>.</w:t>
-      </w:r>
-    </w:p>
-    <w:p>
-      <w:pPr>
-        <w:pStyle w:val="NormalWeb"/>
-        <w:numPr>
-          <w:ilvl w:val="0"/>
-          <w:numId w:val="5"/>
-        </w:numPr>
-        <w:shd w:val="clear" w:color="auto" w:fill="FEFEFE"/>
-        <w:spacing w:before="0" w:beforeAutospacing="0" w:after="240" w:afterAutospacing="0"/>
-        <w:textAlignment w:val="baseline"/>
-        <w:rPr>
-          <w:rFonts w:ascii="Lato" w:hAnsi="Lato"/>
-          <w:color w:val="303030"/>
-        </w:rPr>
-      </w:pPr>
-      <w:r>
-        <w:rPr>
-          <w:rFonts w:ascii="Lato" w:hAnsi="Lato"/>
-          <w:color w:val="303030"/>
-        </w:rPr>
-        <w:t xml:space="preserve">Flow resumes at Step </w:t>
-      </w:r>
-      <w:r>
-        <w:rPr>
-          <w:rFonts w:ascii="Lato" w:hAnsi="Lato"/>
-          <w:color w:val="303030"/>
-        </w:rPr>
-        <w:t>8</w:t>
-      </w:r>
-      <w:r>
-        <w:rPr>
-          <w:rFonts w:ascii="Lato" w:hAnsi="Lato"/>
-          <w:color w:val="303030"/>
-        </w:rPr>
-        <w:t>.</w:t>
-      </w:r>
-    </w:p>
-    <w:p>
-      <w:pPr>
-        <w:pStyle w:val="NormalWeb"/>
-        <w:shd w:val="clear" w:color="auto" w:fill="FEFEFE"/>
-        <w:spacing w:before="240" w:beforeAutospacing="0" w:after="240" w:afterAutospacing="0"/>
-        <w:rPr>
-          <w:rFonts w:ascii="Lato" w:hAnsi="Lato"/>
-        </w:rPr>
-      </w:pPr>
-      <w:r>
-        <w:rPr>
-          <w:rFonts w:ascii="Lato" w:hAnsi="Lato"/>
-          <w:color w:val="303030"/>
-        </w:rPr>
-        <w:t>Alt2: Player sets no time limit.</w:t>
-      </w:r>
-    </w:p>
-    <w:p>
-      <w:pPr>
-        <w:pStyle w:val="NormalWeb"/>
-        <w:numPr>
-          <w:ilvl w:val="0"/>
-          <w:numId w:val="6"/>
-        </w:numPr>
-        <w:shd w:val="clear" w:color="auto" w:fill="FEFEFE"/>
-        <w:spacing w:before="240" w:beforeAutospacing="0" w:after="0" w:afterAutospacing="0"/>
-        <w:textAlignment w:val="baseline"/>
-        <w:rPr>
-          <w:rFonts w:ascii="Lato" w:hAnsi="Lato"/>
-          <w:color w:val="303030"/>
-        </w:rPr>
-      </w:pPr>
-      <w:r>
-        <w:rPr>
-          <w:rFonts w:ascii="Lato" w:hAnsi="Lato"/>
-          <w:color w:val="303030"/>
-        </w:rPr>
-        <w:t xml:space="preserve">The system disables the minutes option and sets no time limit for the </w:t>
-      </w:r>
-      <w:r>
-        <w:rPr>
-          <w:rFonts w:ascii="Lato" w:hAnsi="Lato"/>
-          <w:color w:val="303030"/>
-        </w:rPr>
-        <w:t>game session</w:t>
-      </w:r>
-      <w:r>
-        <w:rPr>
-          <w:rFonts w:ascii="Lato" w:hAnsi="Lato"/>
-          <w:color w:val="303030"/>
-        </w:rPr>
-        <w:t>.</w:t>
-      </w:r>
-    </w:p>
-    <w:p>
-      <w:pPr>
-        <w:pStyle w:val="NormalWeb"/>
-        <w:numPr>
-          <w:ilvl w:val="0"/>
-          <w:numId w:val="6"/>
-        </w:numPr>
-        <w:shd w:val="clear" w:color="auto" w:fill="FEFEFE"/>
-        <w:spacing w:before="0" w:beforeAutospacing="0" w:after="240" w:afterAutospacing="0"/>
-        <w:textAlignment w:val="baseline"/>
-        <w:rPr>
-          <w:rFonts w:ascii="Lato" w:hAnsi="Lato"/>
-          <w:color w:val="303030"/>
-        </w:rPr>
-      </w:pPr>
-      <w:r>
-        <w:rPr>
-          <w:rFonts w:ascii="Lato" w:hAnsi="Lato"/>
-          <w:color w:val="303030"/>
-        </w:rPr>
-        <w:t xml:space="preserve">Flow resumes at Step </w:t>
-      </w:r>
-      <w:r>
-        <w:rPr>
-          <w:rFonts w:ascii="Lato" w:hAnsi="Lato"/>
-          <w:color w:val="303030"/>
-        </w:rPr>
-        <w:t>12</w:t>
-      </w:r>
-      <w:r>
-        <w:rPr>
-          <w:rFonts w:ascii="Lato" w:hAnsi="Lato"/>
-          <w:color w:val="303030"/>
-        </w:rPr>
-        <w:t>.</w:t>
-      </w:r>
-    </w:p>
-    <w:p>
-      <w:pPr>
-        <w:pStyle w:val="NormalWeb"/>
-        <w:shd w:val="clear" w:color="auto" w:fill="FEFEFE"/>
-        <w:spacing w:before="240" w:beforeAutospacing="0" w:after="240" w:afterAutospacing="0"/>
-        <w:rPr>
-          <w:rFonts w:ascii="Lato" w:hAnsi="Lato"/>
-        </w:rPr>
-      </w:pPr>
-      <w:r>
-        <w:rPr>
-          <w:rFonts w:ascii="Lato" w:hAnsi="Lato"/>
-          <w:color w:val="303030"/>
-        </w:rPr>
-        <w:t xml:space="preserve">Alt3: </w:t>
-      </w:r>
-      <w:r>
-        <w:rPr>
-          <w:rFonts w:ascii="Lato" w:hAnsi="Lato"/>
-          <w:color w:val="303030"/>
-        </w:rPr>
-        <w:t>Player chooses to randomize colors between all player(s)/CPU(s).</w:t>
-      </w:r>
-    </w:p>
-    <w:p>
-      <w:pPr>
-        <w:pStyle w:val="NormalWeb"/>
-        <w:numPr>
-          <w:ilvl w:val="0"/>
-          <w:numId w:val="7"/>
-        </w:numPr>
-        <w:shd w:val="clear" w:color="auto" w:fill="FEFEFE"/>
-        <w:spacing w:before="240" w:beforeAutospacing="0" w:after="0" w:afterAutospacing="0"/>
-        <w:textAlignment w:val="baseline"/>
-        <w:rPr>
-          <w:rFonts w:ascii="Lato" w:hAnsi="Lato"/>
-          <w:color w:val="303030"/>
-        </w:rPr>
-      </w:pPr>
-      <w:r>
-        <w:rPr>
-          <w:rFonts w:ascii="Lato" w:hAnsi="Lato"/>
-          <w:color w:val="303030"/>
-        </w:rPr>
-        <w:t xml:space="preserve">The system </w:t>
-      </w:r>
-      <w:r>
-        <w:rPr>
-          <w:rFonts w:ascii="Lato" w:hAnsi="Lato"/>
-          <w:color w:val="303030"/>
-        </w:rPr>
-        <w:t>randomly assigns colors to all players</w:t>
-      </w:r>
-      <w:r>
-        <w:rPr>
-          <w:rFonts w:ascii="Lato" w:hAnsi="Lato"/>
-          <w:color w:val="303030"/>
-        </w:rPr>
-        <w:t>.</w:t>
-      </w:r>
-      <w:r>
-        <w:rPr>
-          <w:rFonts w:ascii="Lato" w:hAnsi="Lato"/>
-          <w:color w:val="303030"/>
-        </w:rPr>
-        <w:t xml:space="preserve"> [Use case Ends]</w:t>
-      </w:r>
-    </w:p>
-    <w:p>
-      <w:pPr>
-        <w:pStyle w:val="NormalWeb"/>
-        <w:shd w:val="clear" w:color="auto" w:fill="FEFEFE"/>
-        <w:spacing w:before="240" w:beforeAutospacing="0" w:after="0" w:afterAutospacing="0"/>
-        <w:textAlignment w:val="baseline"/>
-        <w:rPr>
-          <w:rFonts w:ascii="Lato" w:hAnsi="Lato"/>
-          <w:color w:val="303030"/>
-        </w:rPr>
-      </w:pPr>
-      <w:r>
-        <w:rPr>
-          <w:rFonts w:ascii="Lato" w:hAnsi="Lato"/>
-          <w:b/>
-          <w:bCs/>
-          <w:color w:val="303030"/>
-        </w:rPr>
-        <w:lastRenderedPageBreak/>
-        <w:t>Exceptions:</w:t>
-      </w:r>
-    </w:p>
-    <w:p>
-      <w:pPr>
-        <w:pStyle w:val="NormalWeb"/>
-        <w:numPr>
-          <w:ilvl w:val="0"/>
-          <w:numId w:val="8"/>
-        </w:numPr>
-        <w:shd w:val="clear" w:color="auto" w:fill="FEFEFE"/>
-        <w:spacing w:before="240" w:beforeAutospacing="0" w:after="240" w:afterAutospacing="0"/>
-        <w:textAlignment w:val="baseline"/>
-        <w:rPr>
-          <w:rFonts w:ascii="Lato" w:hAnsi="Lato"/>
-          <w:color w:val="303030"/>
-        </w:rPr>
-      </w:pPr>
-      <w:r>
-        <w:rPr>
-          <w:rFonts w:ascii="Lato" w:hAnsi="Lato"/>
-          <w:color w:val="303030"/>
-        </w:rPr>
-        <w:t>The game will not save the current session setting if the process is closed in between.</w:t>
-      </w:r>
-    </w:p>
-    <w:p>
-      <w:pPr>
-        <w:pStyle w:val="NormalWeb"/>
-        <w:shd w:val="clear" w:color="auto" w:fill="FEFEFE"/>
-        <w:spacing w:before="240" w:beforeAutospacing="0" w:after="240" w:afterAutospacing="0"/>
-        <w:rPr>
-          <w:rFonts w:ascii="Lato" w:hAnsi="Lato"/>
-        </w:rPr>
-      </w:pPr>
-      <w:r>
-        <w:rPr>
-          <w:rFonts w:ascii="Lato" w:hAnsi="Lato"/>
-          <w:b/>
-          <w:bCs/>
-          <w:color w:val="303030"/>
-        </w:rPr>
-        <w:t>Special Requirements:</w:t>
-      </w:r>
-    </w:p>
-    <w:p>
-      <w:pPr>
-        <w:pStyle w:val="NormalWeb"/>
-        <w:numPr>
-          <w:ilvl w:val="0"/>
-          <w:numId w:val="9"/>
-        </w:numPr>
-        <w:shd w:val="clear" w:color="auto" w:fill="FEFEFE"/>
-        <w:spacing w:before="240" w:beforeAutospacing="0" w:after="240" w:afterAutospacing="0"/>
-        <w:textAlignment w:val="baseline"/>
-        <w:rPr>
-          <w:rFonts w:ascii="Lato" w:hAnsi="Lato"/>
-          <w:color w:val="303030"/>
-        </w:rPr>
-      </w:pPr>
-      <w:r>
-        <w:rPr>
-          <w:rFonts w:ascii="Lato" w:hAnsi="Lato"/>
-          <w:color w:val="303030"/>
-        </w:rPr>
-        <w:t>Blocks can have numbers for color blind players and can provide colors and sizes of text fonts used.</w:t>
-      </w:r>
-    </w:p>
-    <w:p>
-      <w:pPr>
-        <w:pStyle w:val="NormalWeb"/>
-        <w:shd w:val="clear" w:color="auto" w:fill="FEFEFE"/>
-        <w:spacing w:before="240" w:beforeAutospacing="0" w:after="240" w:afterAutospacing="0"/>
-        <w:rPr>
-          <w:rFonts w:ascii="Lato" w:hAnsi="Lato"/>
-        </w:rPr>
-      </w:pPr>
-      <w:r>
-        <w:rPr>
-          <w:rFonts w:ascii="Lato" w:hAnsi="Lato"/>
-          <w:b/>
-          <w:bCs/>
-          <w:color w:val="303030"/>
-        </w:rPr>
-        <w:t>Open Issues:</w:t>
-      </w:r>
-    </w:p>
-    <w:p>
-      <w:pPr>
-        <w:pStyle w:val="NormalWeb"/>
-        <w:numPr>
-          <w:ilvl w:val="0"/>
-          <w:numId w:val="10"/>
-        </w:numPr>
-        <w:shd w:val="clear" w:color="auto" w:fill="FEFEFE"/>
-        <w:spacing w:before="240" w:beforeAutospacing="0" w:after="240" w:afterAutospacing="0"/>
-        <w:textAlignment w:val="baseline"/>
-        <w:rPr>
-          <w:rFonts w:ascii="Lato" w:hAnsi="Lato"/>
-          <w:color w:val="303030"/>
-        </w:rPr>
-      </w:pPr>
-      <w:r>
-        <w:rPr>
-          <w:rFonts w:ascii="Lato" w:hAnsi="Lato"/>
-          <w:color w:val="303030"/>
-        </w:rPr>
-        <w:t>Is the player provided with enough hints to start the game?</w:t>
-      </w:r>
-    </w:p>
-    <w:p>
-      <w:pPr>
-        <w:rPr>
-          <w:rFonts w:ascii="Lato" w:hAnsi="Lato"/>
-        </w:rPr>
-      </w:pPr>
-    </w:p>
-    <w:p>
-      <w:pPr>
-        <w:pStyle w:val="NormalWeb"/>
-        <w:numPr>
-          <w:ilvl w:val="0"/>
-          <w:numId w:val="4"/>
-        </w:numPr>
-        <w:shd w:val="clear" w:color="auto" w:fill="FEFEFE"/>
-        <w:spacing w:before="0" w:beforeAutospacing="0" w:after="0" w:afterAutospacing="0"/>
-        <w:textAlignment w:val="baseline"/>
-        <w:rPr>
-          <w:rFonts w:ascii="Lato" w:hAnsi="Lato"/>
-          <w:color w:val="303030"/>
-        </w:rPr>
-      </w:pPr>
-      <w:r>
-        <w:rPr>
-          <w:rFonts w:ascii="Lato" w:hAnsi="Lato"/>
-          <w:color w:val="303030"/>
-        </w:rPr>
-        <w:t>The system sets up the game board, time limit, score, player, and computer(s) and gives player the first turn.</w:t>
-      </w:r>
-    </w:p>
-    <w:p>
-      <w:pPr>
-        <w:pStyle w:val="NormalWeb"/>
-        <w:numPr>
-          <w:ilvl w:val="0"/>
-          <w:numId w:val="4"/>
-        </w:numPr>
-        <w:shd w:val="clear" w:color="auto" w:fill="FEFEFE"/>
-        <w:spacing w:before="0" w:beforeAutospacing="0" w:after="0" w:afterAutospacing="0"/>
-        <w:textAlignment w:val="baseline"/>
-        <w:rPr>
-          <w:rFonts w:ascii="Lato" w:hAnsi="Lato"/>
-          <w:color w:val="303030"/>
-        </w:rPr>
-      </w:pPr>
-      <w:r>
-        <w:rPr>
-          <w:rFonts w:ascii="Lato" w:hAnsi="Lato"/>
-          <w:color w:val="303030"/>
-        </w:rPr>
-        <w:t>The system provides a list of shapes the player can select, flip, and rotate and use it to take a turn on the game board.</w:t>
-      </w:r>
-    </w:p>
-    <w:p>
-      <w:pPr>
-        <w:pStyle w:val="NormalWeb"/>
-        <w:numPr>
-          <w:ilvl w:val="0"/>
-          <w:numId w:val="4"/>
-        </w:numPr>
-        <w:shd w:val="clear" w:color="auto" w:fill="FEFEFE"/>
-        <w:spacing w:before="0" w:beforeAutospacing="0" w:after="0" w:afterAutospacing="0"/>
-        <w:textAlignment w:val="baseline"/>
-        <w:rPr>
-          <w:rFonts w:ascii="Lato" w:hAnsi="Lato"/>
-          <w:color w:val="303030"/>
-        </w:rPr>
-      </w:pPr>
-      <w:r>
-        <w:rPr>
-          <w:rFonts w:ascii="Lato" w:hAnsi="Lato"/>
-          <w:color w:val="303030"/>
-        </w:rPr>
-        <w:t>The player selects the desired shape and places it on the board.</w:t>
-      </w:r>
-    </w:p>
-    <w:p>
-      <w:pPr>
-        <w:pStyle w:val="NormalWeb"/>
-        <w:numPr>
-          <w:ilvl w:val="0"/>
-          <w:numId w:val="4"/>
-        </w:numPr>
-        <w:shd w:val="clear" w:color="auto" w:fill="FEFEFE"/>
-        <w:spacing w:before="0" w:beforeAutospacing="0" w:after="0" w:afterAutospacing="0"/>
-        <w:textAlignment w:val="baseline"/>
-        <w:rPr>
-          <w:rFonts w:ascii="Lato" w:hAnsi="Lato"/>
-          <w:color w:val="303030"/>
-        </w:rPr>
-      </w:pPr>
-      <w:r>
-        <w:rPr>
-          <w:rFonts w:ascii="Lato" w:hAnsi="Lato"/>
-          <w:color w:val="303030"/>
-        </w:rPr>
-        <w:t>The system verifies that the player’s move is valid.</w:t>
-      </w:r>
-    </w:p>
-    <w:p>
-      <w:pPr>
-        <w:pStyle w:val="NormalWeb"/>
-        <w:numPr>
-          <w:ilvl w:val="0"/>
-          <w:numId w:val="4"/>
-        </w:numPr>
-        <w:shd w:val="clear" w:color="auto" w:fill="FEFEFE"/>
-        <w:spacing w:before="0" w:beforeAutospacing="0" w:after="0" w:afterAutospacing="0"/>
-        <w:textAlignment w:val="baseline"/>
-        <w:rPr>
-          <w:rFonts w:ascii="Lato" w:hAnsi="Lato"/>
-          <w:color w:val="303030"/>
-        </w:rPr>
-      </w:pPr>
-      <w:r>
-        <w:rPr>
-          <w:rFonts w:ascii="Lato" w:hAnsi="Lato"/>
-          <w:color w:val="303030"/>
-        </w:rPr>
-        <w:t>The system places the piece on board and stores the information.</w:t>
-      </w:r>
-    </w:p>
-    <w:p>
-      <w:pPr>
-        <w:pStyle w:val="NormalWeb"/>
-        <w:numPr>
-          <w:ilvl w:val="0"/>
-          <w:numId w:val="4"/>
-        </w:numPr>
-        <w:shd w:val="clear" w:color="auto" w:fill="FEFEFE"/>
-        <w:spacing w:before="0" w:beforeAutospacing="0" w:after="0" w:afterAutospacing="0"/>
-        <w:textAlignment w:val="baseline"/>
-        <w:rPr>
-          <w:rFonts w:ascii="Lato" w:hAnsi="Lato"/>
-          <w:color w:val="303030"/>
-        </w:rPr>
-      </w:pPr>
-      <w:r>
-        <w:rPr>
-          <w:rFonts w:ascii="Lato" w:hAnsi="Lato"/>
-          <w:color w:val="303030"/>
-        </w:rPr>
-        <w:t>The computer player then takes a legal strategic turn based on player’s turn.</w:t>
-      </w:r>
-    </w:p>
-    <w:p>
-      <w:pPr>
-        <w:pStyle w:val="NormalWeb"/>
-        <w:numPr>
-          <w:ilvl w:val="0"/>
-          <w:numId w:val="4"/>
-        </w:numPr>
-        <w:shd w:val="clear" w:color="auto" w:fill="FEFEFE"/>
-        <w:spacing w:before="0" w:beforeAutospacing="0" w:after="0" w:afterAutospacing="0"/>
-        <w:textAlignment w:val="baseline"/>
-        <w:rPr>
-          <w:rFonts w:ascii="Lato" w:hAnsi="Lato"/>
-          <w:color w:val="303030"/>
-        </w:rPr>
-      </w:pPr>
-      <w:r>
-        <w:rPr>
-          <w:rFonts w:ascii="Lato" w:hAnsi="Lato"/>
-          <w:color w:val="303030"/>
-        </w:rPr>
-        <w:t>When the time limit is over or the player/computer surrenders, the system decides who has fewer total blocks. [Alt 3: No space to place the available shape]</w:t>
-      </w:r>
-    </w:p>
-    <w:p>
-      <w:pPr>
-        <w:pStyle w:val="NormalWeb"/>
-        <w:numPr>
-          <w:ilvl w:val="0"/>
-          <w:numId w:val="4"/>
-        </w:numPr>
-        <w:shd w:val="clear" w:color="auto" w:fill="FEFEFE"/>
-        <w:spacing w:before="0" w:beforeAutospacing="0" w:after="240" w:afterAutospacing="0"/>
-        <w:textAlignment w:val="baseline"/>
-        <w:rPr>
-          <w:rFonts w:ascii="Lato" w:hAnsi="Lato"/>
-          <w:color w:val="303030"/>
-        </w:rPr>
-      </w:pPr>
-      <w:r>
-        <w:rPr>
-          <w:rFonts w:ascii="Lato" w:hAnsi="Lato"/>
-          <w:color w:val="303030"/>
-        </w:rPr>
-        <w:t>The system gives the player an opportunity to play again and declares the winner [Use Case Ends].</w:t>
-      </w:r>
+    </w:p>
+    <w:p>
+      <w:pPr>
+        <w:rPr>
+          <w:rFonts w:ascii="Lato" w:hAnsi="Lato"/>
+        </w:rPr>
+      </w:pPr>
     </w:p>
     <w:p>
       <w:pPr>
@@ -3026,6 +2970,92 @@
     </w:lvl>
   </w:abstractNum>
   <w:abstractNum w:abstractNumId="3" w15:restartNumberingAfterBreak="0">
+    <w:nsid w:val="1FB058BA"/>
+    <w:multiLevelType w:val="hybridMultilevel"/>
+    <w:tmpl w:val="439631FC"/>
+    <w:lvl w:ilvl="0" w:tplc="0409000F">
+      <w:start w:val="1"/>
+      <w:numFmt w:val="decimal"/>
+      <w:lvlText w:val="%1."/>
+      <w:lvlJc w:val="left"/>
+      <w:pPr>
+        <w:ind w:left="1080" w:hanging="360"/>
+      </w:pPr>
+    </w:lvl>
+    <w:lvl w:ilvl="1" w:tplc="04090019" w:tentative="1">
+      <w:start w:val="1"/>
+      <w:numFmt w:val="lowerLetter"/>
+      <w:lvlText w:val="%2."/>
+      <w:lvlJc w:val="left"/>
+      <w:pPr>
+        <w:ind w:left="1800" w:hanging="360"/>
+      </w:pPr>
+    </w:lvl>
+    <w:lvl w:ilvl="2" w:tplc="0409001B" w:tentative="1">
+      <w:start w:val="1"/>
+      <w:numFmt w:val="lowerRoman"/>
+      <w:lvlText w:val="%3."/>
+      <w:lvlJc w:val="right"/>
+      <w:pPr>
+        <w:ind w:left="2520" w:hanging="180"/>
+      </w:pPr>
+    </w:lvl>
+    <w:lvl w:ilvl="3" w:tplc="0409000F" w:tentative="1">
+      <w:start w:val="1"/>
+      <w:numFmt w:val="decimal"/>
+      <w:lvlText w:val="%4."/>
+      <w:lvlJc w:val="left"/>
+      <w:pPr>
+        <w:ind w:left="3240" w:hanging="360"/>
+      </w:pPr>
+    </w:lvl>
+    <w:lvl w:ilvl="4" w:tplc="04090019" w:tentative="1">
+      <w:start w:val="1"/>
+      <w:numFmt w:val="lowerLetter"/>
+      <w:lvlText w:val="%5."/>
+      <w:lvlJc w:val="left"/>
+      <w:pPr>
+        <w:ind w:left="3960" w:hanging="360"/>
+      </w:pPr>
+    </w:lvl>
+    <w:lvl w:ilvl="5" w:tplc="0409001B" w:tentative="1">
+      <w:start w:val="1"/>
+      <w:numFmt w:val="lowerRoman"/>
+      <w:lvlText w:val="%6."/>
+      <w:lvlJc w:val="right"/>
+      <w:pPr>
+        <w:ind w:left="4680" w:hanging="180"/>
+      </w:pPr>
+    </w:lvl>
+    <w:lvl w:ilvl="6" w:tplc="0409000F" w:tentative="1">
+      <w:start w:val="1"/>
+      <w:numFmt w:val="decimal"/>
+      <w:lvlText w:val="%7."/>
+      <w:lvlJc w:val="left"/>
+      <w:pPr>
+        <w:ind w:left="5400" w:hanging="360"/>
+      </w:pPr>
+    </w:lvl>
+    <w:lvl w:ilvl="7" w:tplc="04090019" w:tentative="1">
+      <w:start w:val="1"/>
+      <w:numFmt w:val="lowerLetter"/>
+      <w:lvlText w:val="%8."/>
+      <w:lvlJc w:val="left"/>
+      <w:pPr>
+        <w:ind w:left="6120" w:hanging="360"/>
+      </w:pPr>
+    </w:lvl>
+    <w:lvl w:ilvl="8" w:tplc="0409001B" w:tentative="1">
+      <w:start w:val="1"/>
+      <w:numFmt w:val="lowerRoman"/>
+      <w:lvlText w:val="%9."/>
+      <w:lvlJc w:val="right"/>
+      <w:pPr>
+        <w:ind w:left="6840" w:hanging="180"/>
+      </w:pPr>
+    </w:lvl>
+  </w:abstractNum>
+  <w:abstractNum w:abstractNumId="4" w15:restartNumberingAfterBreak="0">
     <w:nsid w:val="229A3436"/>
     <w:multiLevelType w:val="multilevel"/>
     <w:tmpl w:val="646AC7B6"/>
@@ -3174,10 +3204,10 @@
       </w:rPr>
     </w:lvl>
   </w:abstractNum>
-  <w:abstractNum w:abstractNumId="4" w15:restartNumberingAfterBreak="0">
+  <w:abstractNum w:abstractNumId="5" w15:restartNumberingAfterBreak="0">
     <w:nsid w:val="251E2B6E"/>
     <w:multiLevelType w:val="multilevel"/>
-    <w:tmpl w:val="86E463E0"/>
+    <w:tmpl w:val="24147156"/>
     <w:lvl w:ilvl="0">
       <w:start w:val="1"/>
       <w:numFmt w:val="bullet"/>
@@ -3194,10 +3224,147 @@
         <w:sz w:val="20"/>
       </w:rPr>
     </w:lvl>
+    <w:lvl w:ilvl="1">
+      <w:start w:val="1"/>
+      <w:numFmt w:val="decimal"/>
+      <w:lvlText w:val="%2"/>
+      <w:lvlJc w:val="left"/>
+      <w:pPr>
+        <w:ind w:left="1440" w:hanging="360"/>
+      </w:pPr>
+      <w:rPr>
+        <w:rFonts w:hint="default"/>
+      </w:rPr>
+    </w:lvl>
+    <w:lvl w:ilvl="2">
+      <w:start w:val="1"/>
+      <w:numFmt w:val="decimal"/>
+      <w:lvlText w:val="%3."/>
+      <w:lvlJc w:val="left"/>
+      <w:pPr>
+        <w:ind w:left="2160" w:hanging="360"/>
+      </w:pPr>
+      <w:rPr>
+        <w:rFonts w:hint="default"/>
+      </w:rPr>
+    </w:lvl>
+    <w:lvl w:ilvl="3" w:tentative="1">
+      <w:start w:val="1"/>
+      <w:numFmt w:val="bullet"/>
+      <w:lvlText w:val=""/>
+      <w:lvlJc w:val="left"/>
+      <w:pPr>
+        <w:tabs>
+          <w:tab w:val="num" w:pos="2880"/>
+        </w:tabs>
+        <w:ind w:left="2880" w:hanging="360"/>
+      </w:pPr>
+      <w:rPr>
+        <w:rFonts w:ascii="Wingdings" w:hAnsi="Wingdings" w:hint="default"/>
+        <w:sz w:val="20"/>
+      </w:rPr>
+    </w:lvl>
+    <w:lvl w:ilvl="4" w:tentative="1">
+      <w:start w:val="1"/>
+      <w:numFmt w:val="bullet"/>
+      <w:lvlText w:val=""/>
+      <w:lvlJc w:val="left"/>
+      <w:pPr>
+        <w:tabs>
+          <w:tab w:val="num" w:pos="3600"/>
+        </w:tabs>
+        <w:ind w:left="3600" w:hanging="360"/>
+      </w:pPr>
+      <w:rPr>
+        <w:rFonts w:ascii="Wingdings" w:hAnsi="Wingdings" w:hint="default"/>
+        <w:sz w:val="20"/>
+      </w:rPr>
+    </w:lvl>
+    <w:lvl w:ilvl="5" w:tentative="1">
+      <w:start w:val="1"/>
+      <w:numFmt w:val="bullet"/>
+      <w:lvlText w:val=""/>
+      <w:lvlJc w:val="left"/>
+      <w:pPr>
+        <w:tabs>
+          <w:tab w:val="num" w:pos="4320"/>
+        </w:tabs>
+        <w:ind w:left="4320" w:hanging="360"/>
+      </w:pPr>
+      <w:rPr>
+        <w:rFonts w:ascii="Wingdings" w:hAnsi="Wingdings" w:hint="default"/>
+        <w:sz w:val="20"/>
+      </w:rPr>
+    </w:lvl>
+    <w:lvl w:ilvl="6" w:tentative="1">
+      <w:start w:val="1"/>
+      <w:numFmt w:val="bullet"/>
+      <w:lvlText w:val=""/>
+      <w:lvlJc w:val="left"/>
+      <w:pPr>
+        <w:tabs>
+          <w:tab w:val="num" w:pos="5040"/>
+        </w:tabs>
+        <w:ind w:left="5040" w:hanging="360"/>
+      </w:pPr>
+      <w:rPr>
+        <w:rFonts w:ascii="Wingdings" w:hAnsi="Wingdings" w:hint="default"/>
+        <w:sz w:val="20"/>
+      </w:rPr>
+    </w:lvl>
+    <w:lvl w:ilvl="7" w:tentative="1">
+      <w:start w:val="1"/>
+      <w:numFmt w:val="bullet"/>
+      <w:lvlText w:val=""/>
+      <w:lvlJc w:val="left"/>
+      <w:pPr>
+        <w:tabs>
+          <w:tab w:val="num" w:pos="5760"/>
+        </w:tabs>
+        <w:ind w:left="5760" w:hanging="360"/>
+      </w:pPr>
+      <w:rPr>
+        <w:rFonts w:ascii="Wingdings" w:hAnsi="Wingdings" w:hint="default"/>
+        <w:sz w:val="20"/>
+      </w:rPr>
+    </w:lvl>
+    <w:lvl w:ilvl="8" w:tentative="1">
+      <w:start w:val="1"/>
+      <w:numFmt w:val="bullet"/>
+      <w:lvlText w:val=""/>
+      <w:lvlJc w:val="left"/>
+      <w:pPr>
+        <w:tabs>
+          <w:tab w:val="num" w:pos="6480"/>
+        </w:tabs>
+        <w:ind w:left="6480" w:hanging="360"/>
+      </w:pPr>
+      <w:rPr>
+        <w:rFonts w:ascii="Wingdings" w:hAnsi="Wingdings" w:hint="default"/>
+        <w:sz w:val="20"/>
+      </w:rPr>
+    </w:lvl>
+  </w:abstractNum>
+  <w:abstractNum w:abstractNumId="6" w15:restartNumberingAfterBreak="0">
+    <w:nsid w:val="2A565770"/>
+    <w:multiLevelType w:val="multilevel"/>
+    <w:tmpl w:val="3FD4169E"/>
+    <w:lvl w:ilvl="0">
+      <w:start w:val="1"/>
+      <w:numFmt w:val="decimal"/>
+      <w:lvlText w:val="%1."/>
+      <w:lvlJc w:val="left"/>
+      <w:pPr>
+        <w:tabs>
+          <w:tab w:val="num" w:pos="720"/>
+        </w:tabs>
+        <w:ind w:left="720" w:hanging="360"/>
+      </w:pPr>
+    </w:lvl>
     <w:lvl w:ilvl="1" w:tentative="1">
       <w:start w:val="1"/>
-      <w:numFmt w:val="bullet"/>
-      <w:lvlText w:val="o"/>
+      <w:numFmt w:val="decimal"/>
+      <w:lvlText w:val="%2."/>
       <w:lvlJc w:val="left"/>
       <w:pPr>
         <w:tabs>
@@ -3205,15 +3372,11 @@
         </w:tabs>
         <w:ind w:left="1440" w:hanging="360"/>
       </w:pPr>
-      <w:rPr>
-        <w:rFonts w:ascii="Courier New" w:hAnsi="Courier New" w:hint="default"/>
-        <w:sz w:val="20"/>
-      </w:rPr>
     </w:lvl>
     <w:lvl w:ilvl="2" w:tentative="1">
       <w:start w:val="1"/>
-      <w:numFmt w:val="bullet"/>
-      <w:lvlText w:val=""/>
+      <w:numFmt w:val="decimal"/>
+      <w:lvlText w:val="%3."/>
       <w:lvlJc w:val="left"/>
       <w:pPr>
         <w:tabs>
@@ -3221,15 +3384,11 @@
         </w:tabs>
         <w:ind w:left="2160" w:hanging="360"/>
       </w:pPr>
-      <w:rPr>
-        <w:rFonts w:ascii="Wingdings" w:hAnsi="Wingdings" w:hint="default"/>
-        <w:sz w:val="20"/>
-      </w:rPr>
     </w:lvl>
     <w:lvl w:ilvl="3" w:tentative="1">
       <w:start w:val="1"/>
-      <w:numFmt w:val="bullet"/>
-      <w:lvlText w:val=""/>
+      <w:numFmt w:val="decimal"/>
+      <w:lvlText w:val="%4."/>
       <w:lvlJc w:val="left"/>
       <w:pPr>
         <w:tabs>
@@ -3237,15 +3396,11 @@
         </w:tabs>
         <w:ind w:left="2880" w:hanging="360"/>
       </w:pPr>
-      <w:rPr>
-        <w:rFonts w:ascii="Wingdings" w:hAnsi="Wingdings" w:hint="default"/>
-        <w:sz w:val="20"/>
-      </w:rPr>
     </w:lvl>
     <w:lvl w:ilvl="4" w:tentative="1">
       <w:start w:val="1"/>
-      <w:numFmt w:val="bullet"/>
-      <w:lvlText w:val=""/>
+      <w:numFmt w:val="decimal"/>
+      <w:lvlText w:val="%5."/>
       <w:lvlJc w:val="left"/>
       <w:pPr>
         <w:tabs>
@@ -3253,15 +3408,11 @@
         </w:tabs>
         <w:ind w:left="3600" w:hanging="360"/>
       </w:pPr>
-      <w:rPr>
-        <w:rFonts w:ascii="Wingdings" w:hAnsi="Wingdings" w:hint="default"/>
-        <w:sz w:val="20"/>
-      </w:rPr>
     </w:lvl>
     <w:lvl w:ilvl="5" w:tentative="1">
       <w:start w:val="1"/>
-      <w:numFmt w:val="bullet"/>
-      <w:lvlText w:val=""/>
+      <w:numFmt w:val="decimal"/>
+      <w:lvlText w:val="%6."/>
       <w:lvlJc w:val="left"/>
       <w:pPr>
         <w:tabs>
@@ -3269,15 +3420,11 @@
         </w:tabs>
         <w:ind w:left="4320" w:hanging="360"/>
       </w:pPr>
-      <w:rPr>
-        <w:rFonts w:ascii="Wingdings" w:hAnsi="Wingdings" w:hint="default"/>
-        <w:sz w:val="20"/>
-      </w:rPr>
     </w:lvl>
     <w:lvl w:ilvl="6" w:tentative="1">
       <w:start w:val="1"/>
-      <w:numFmt w:val="bullet"/>
-      <w:lvlText w:val=""/>
+      <w:numFmt w:val="decimal"/>
+      <w:lvlText w:val="%7."/>
       <w:lvlJc w:val="left"/>
       <w:pPr>
         <w:tabs>
@@ -3285,15 +3432,11 @@
         </w:tabs>
         <w:ind w:left="5040" w:hanging="360"/>
       </w:pPr>
-      <w:rPr>
-        <w:rFonts w:ascii="Wingdings" w:hAnsi="Wingdings" w:hint="default"/>
-        <w:sz w:val="20"/>
-      </w:rPr>
     </w:lvl>
     <w:lvl w:ilvl="7" w:tentative="1">
       <w:start w:val="1"/>
-      <w:numFmt w:val="bullet"/>
-      <w:lvlText w:val=""/>
+      <w:numFmt w:val="decimal"/>
+      <w:lvlText w:val="%8."/>
       <w:lvlJc w:val="left"/>
       <w:pPr>
         <w:tabs>
@@ -3301,15 +3444,11 @@
         </w:tabs>
         <w:ind w:left="5760" w:hanging="360"/>
       </w:pPr>
-      <w:rPr>
-        <w:rFonts w:ascii="Wingdings" w:hAnsi="Wingdings" w:hint="default"/>
-        <w:sz w:val="20"/>
-      </w:rPr>
     </w:lvl>
     <w:lvl w:ilvl="8" w:tentative="1">
       <w:start w:val="1"/>
-      <w:numFmt w:val="bullet"/>
-      <w:lvlText w:val=""/>
+      <w:numFmt w:val="decimal"/>
+      <w:lvlText w:val="%9."/>
       <w:lvlJc w:val="left"/>
       <w:pPr>
         <w:tabs>
@@ -3317,13 +3456,9 @@
         </w:tabs>
         <w:ind w:left="6480" w:hanging="360"/>
       </w:pPr>
-      <w:rPr>
-        <w:rFonts w:ascii="Wingdings" w:hAnsi="Wingdings" w:hint="default"/>
-        <w:sz w:val="20"/>
-      </w:rPr>
     </w:lvl>
   </w:abstractNum>
-  <w:abstractNum w:abstractNumId="5" w15:restartNumberingAfterBreak="0">
+  <w:abstractNum w:abstractNumId="7" w15:restartNumberingAfterBreak="0">
     <w:nsid w:val="2EE66EBD"/>
     <w:multiLevelType w:val="multilevel"/>
     <w:tmpl w:val="2F426F1A"/>
@@ -3436,7 +3571,179 @@
       </w:pPr>
     </w:lvl>
   </w:abstractNum>
-  <w:abstractNum w:abstractNumId="6" w15:restartNumberingAfterBreak="0">
+  <w:abstractNum w:abstractNumId="8" w15:restartNumberingAfterBreak="0">
+    <w:nsid w:val="3236778A"/>
+    <w:multiLevelType w:val="hybridMultilevel"/>
+    <w:tmpl w:val="83165120"/>
+    <w:lvl w:ilvl="0" w:tplc="0409000F">
+      <w:start w:val="1"/>
+      <w:numFmt w:val="decimal"/>
+      <w:lvlText w:val="%1."/>
+      <w:lvlJc w:val="left"/>
+      <w:pPr>
+        <w:ind w:left="720" w:hanging="360"/>
+      </w:pPr>
+    </w:lvl>
+    <w:lvl w:ilvl="1" w:tplc="04090019" w:tentative="1">
+      <w:start w:val="1"/>
+      <w:numFmt w:val="lowerLetter"/>
+      <w:lvlText w:val="%2."/>
+      <w:lvlJc w:val="left"/>
+      <w:pPr>
+        <w:ind w:left="1440" w:hanging="360"/>
+      </w:pPr>
+    </w:lvl>
+    <w:lvl w:ilvl="2" w:tplc="0409001B" w:tentative="1">
+      <w:start w:val="1"/>
+      <w:numFmt w:val="lowerRoman"/>
+      <w:lvlText w:val="%3."/>
+      <w:lvlJc w:val="right"/>
+      <w:pPr>
+        <w:ind w:left="2160" w:hanging="180"/>
+      </w:pPr>
+    </w:lvl>
+    <w:lvl w:ilvl="3" w:tplc="0409000F" w:tentative="1">
+      <w:start w:val="1"/>
+      <w:numFmt w:val="decimal"/>
+      <w:lvlText w:val="%4."/>
+      <w:lvlJc w:val="left"/>
+      <w:pPr>
+        <w:ind w:left="2880" w:hanging="360"/>
+      </w:pPr>
+    </w:lvl>
+    <w:lvl w:ilvl="4" w:tplc="04090019" w:tentative="1">
+      <w:start w:val="1"/>
+      <w:numFmt w:val="lowerLetter"/>
+      <w:lvlText w:val="%5."/>
+      <w:lvlJc w:val="left"/>
+      <w:pPr>
+        <w:ind w:left="3600" w:hanging="360"/>
+      </w:pPr>
+    </w:lvl>
+    <w:lvl w:ilvl="5" w:tplc="0409001B" w:tentative="1">
+      <w:start w:val="1"/>
+      <w:numFmt w:val="lowerRoman"/>
+      <w:lvlText w:val="%6."/>
+      <w:lvlJc w:val="right"/>
+      <w:pPr>
+        <w:ind w:left="4320" w:hanging="180"/>
+      </w:pPr>
+    </w:lvl>
+    <w:lvl w:ilvl="6" w:tplc="0409000F" w:tentative="1">
+      <w:start w:val="1"/>
+      <w:numFmt w:val="decimal"/>
+      <w:lvlText w:val="%7."/>
+      <w:lvlJc w:val="left"/>
+      <w:pPr>
+        <w:ind w:left="5040" w:hanging="360"/>
+      </w:pPr>
+    </w:lvl>
+    <w:lvl w:ilvl="7" w:tplc="04090019" w:tentative="1">
+      <w:start w:val="1"/>
+      <w:numFmt w:val="lowerLetter"/>
+      <w:lvlText w:val="%8."/>
+      <w:lvlJc w:val="left"/>
+      <w:pPr>
+        <w:ind w:left="5760" w:hanging="360"/>
+      </w:pPr>
+    </w:lvl>
+    <w:lvl w:ilvl="8" w:tplc="0409001B" w:tentative="1">
+      <w:start w:val="1"/>
+      <w:numFmt w:val="lowerRoman"/>
+      <w:lvlText w:val="%9."/>
+      <w:lvlJc w:val="right"/>
+      <w:pPr>
+        <w:ind w:left="6480" w:hanging="180"/>
+      </w:pPr>
+    </w:lvl>
+  </w:abstractNum>
+  <w:abstractNum w:abstractNumId="9" w15:restartNumberingAfterBreak="0">
+    <w:nsid w:val="3BA61162"/>
+    <w:multiLevelType w:val="hybridMultilevel"/>
+    <w:tmpl w:val="1264EE9E"/>
+    <w:lvl w:ilvl="0" w:tplc="0409000F">
+      <w:start w:val="1"/>
+      <w:numFmt w:val="decimal"/>
+      <w:lvlText w:val="%1."/>
+      <w:lvlJc w:val="left"/>
+      <w:pPr>
+        <w:ind w:left="720" w:hanging="360"/>
+      </w:pPr>
+    </w:lvl>
+    <w:lvl w:ilvl="1" w:tplc="04090019" w:tentative="1">
+      <w:start w:val="1"/>
+      <w:numFmt w:val="lowerLetter"/>
+      <w:lvlText w:val="%2."/>
+      <w:lvlJc w:val="left"/>
+      <w:pPr>
+        <w:ind w:left="1440" w:hanging="360"/>
+      </w:pPr>
+    </w:lvl>
+    <w:lvl w:ilvl="2" w:tplc="0409001B" w:tentative="1">
+      <w:start w:val="1"/>
+      <w:numFmt w:val="lowerRoman"/>
+      <w:lvlText w:val="%3."/>
+      <w:lvlJc w:val="right"/>
+      <w:pPr>
+        <w:ind w:left="2160" w:hanging="180"/>
+      </w:pPr>
+    </w:lvl>
+    <w:lvl w:ilvl="3" w:tplc="0409000F" w:tentative="1">
+      <w:start w:val="1"/>
+      <w:numFmt w:val="decimal"/>
+      <w:lvlText w:val="%4."/>
+      <w:lvlJc w:val="left"/>
+      <w:pPr>
+        <w:ind w:left="2880" w:hanging="360"/>
+      </w:pPr>
+    </w:lvl>
+    <w:lvl w:ilvl="4" w:tplc="04090019" w:tentative="1">
+      <w:start w:val="1"/>
+      <w:numFmt w:val="lowerLetter"/>
+      <w:lvlText w:val="%5."/>
+      <w:lvlJc w:val="left"/>
+      <w:pPr>
+        <w:ind w:left="3600" w:hanging="360"/>
+      </w:pPr>
+    </w:lvl>
+    <w:lvl w:ilvl="5" w:tplc="0409001B" w:tentative="1">
+      <w:start w:val="1"/>
+      <w:numFmt w:val="lowerRoman"/>
+      <w:lvlText w:val="%6."/>
+      <w:lvlJc w:val="right"/>
+      <w:pPr>
+        <w:ind w:left="4320" w:hanging="180"/>
+      </w:pPr>
+    </w:lvl>
+    <w:lvl w:ilvl="6" w:tplc="0409000F" w:tentative="1">
+      <w:start w:val="1"/>
+      <w:numFmt w:val="decimal"/>
+      <w:lvlText w:val="%7."/>
+      <w:lvlJc w:val="left"/>
+      <w:pPr>
+        <w:ind w:left="5040" w:hanging="360"/>
+      </w:pPr>
+    </w:lvl>
+    <w:lvl w:ilvl="7" w:tplc="04090019" w:tentative="1">
+      <w:start w:val="1"/>
+      <w:numFmt w:val="lowerLetter"/>
+      <w:lvlText w:val="%8."/>
+      <w:lvlJc w:val="left"/>
+      <w:pPr>
+        <w:ind w:left="5760" w:hanging="360"/>
+      </w:pPr>
+    </w:lvl>
+    <w:lvl w:ilvl="8" w:tplc="0409001B" w:tentative="1">
+      <w:start w:val="1"/>
+      <w:numFmt w:val="lowerRoman"/>
+      <w:lvlText w:val="%9."/>
+      <w:lvlJc w:val="right"/>
+      <w:pPr>
+        <w:ind w:left="6480" w:hanging="180"/>
+      </w:pPr>
+    </w:lvl>
+  </w:abstractNum>
+  <w:abstractNum w:abstractNumId="10" w15:restartNumberingAfterBreak="0">
     <w:nsid w:val="442455DB"/>
     <w:multiLevelType w:val="multilevel"/>
     <w:tmpl w:val="DD42E066"/>
@@ -3585,7 +3892,7 @@
       </w:rPr>
     </w:lvl>
   </w:abstractNum>
-  <w:abstractNum w:abstractNumId="7" w15:restartNumberingAfterBreak="0">
+  <w:abstractNum w:abstractNumId="11" w15:restartNumberingAfterBreak="0">
     <w:nsid w:val="4ED17894"/>
     <w:multiLevelType w:val="multilevel"/>
     <w:tmpl w:val="3028C2D8"/>
@@ -3734,7 +4041,7 @@
       </w:rPr>
     </w:lvl>
   </w:abstractNum>
-  <w:abstractNum w:abstractNumId="8" w15:restartNumberingAfterBreak="0">
+  <w:abstractNum w:abstractNumId="12" w15:restartNumberingAfterBreak="0">
     <w:nsid w:val="69176B5E"/>
     <w:multiLevelType w:val="multilevel"/>
     <w:tmpl w:val="97D40CC6"/>
@@ -3847,7 +4154,7 @@
       </w:pPr>
     </w:lvl>
   </w:abstractNum>
-  <w:abstractNum w:abstractNumId="9" w15:restartNumberingAfterBreak="0">
+  <w:abstractNum w:abstractNumId="13" w15:restartNumberingAfterBreak="0">
     <w:nsid w:val="79C00EBD"/>
     <w:multiLevelType w:val="multilevel"/>
     <w:tmpl w:val="3FD4169E"/>
@@ -3961,34 +4268,46 @@
     </w:lvl>
   </w:abstractNum>
   <w:num w:numId="1">
-    <w:abstractNumId w:val="7"/>
+    <w:abstractNumId w:val="11"/>
   </w:num>
   <w:num w:numId="2">
-    <w:abstractNumId w:val="4"/>
+    <w:abstractNumId w:val="5"/>
   </w:num>
   <w:num w:numId="3">
     <w:abstractNumId w:val="1"/>
   </w:num>
   <w:num w:numId="4">
-    <w:abstractNumId w:val="9"/>
+    <w:abstractNumId w:val="13"/>
   </w:num>
   <w:num w:numId="5">
     <w:abstractNumId w:val="0"/>
   </w:num>
   <w:num w:numId="6">
-    <w:abstractNumId w:val="5"/>
+    <w:abstractNumId w:val="7"/>
   </w:num>
   <w:num w:numId="7">
-    <w:abstractNumId w:val="8"/>
+    <w:abstractNumId w:val="12"/>
   </w:num>
   <w:num w:numId="8">
-    <w:abstractNumId w:val="6"/>
+    <w:abstractNumId w:val="10"/>
   </w:num>
   <w:num w:numId="9">
-    <w:abstractNumId w:val="3"/>
+    <w:abstractNumId w:val="4"/>
   </w:num>
   <w:num w:numId="10">
     <w:abstractNumId w:val="2"/>
+  </w:num>
+  <w:num w:numId="11">
+    <w:abstractNumId w:val="3"/>
+  </w:num>
+  <w:num w:numId="12">
+    <w:abstractNumId w:val="6"/>
+  </w:num>
+  <w:num w:numId="13">
+    <w:abstractNumId w:val="8"/>
+  </w:num>
+  <w:num w:numId="14">
+    <w:abstractNumId w:val="9"/>
   </w:num>
 </w:numbering>
 </file>

</xml_diff>